<commit_message>
adding functionality inside the reducer
</commit_message>
<xml_diff>
--- a/redux.docx
+++ b/redux.docx
@@ -108,23 +108,7 @@
           <w:sz w:val="36"/>
           <w:szCs w:val="36"/>
         </w:rPr>
-        <w:t xml:space="preserve">. Он будет знать </w:t>
-      </w:r>
-      <w:proofErr w:type="gramStart"/>
-      <w:r>
-        <w:rPr>
-          <w:sz w:val="36"/>
-          <w:szCs w:val="36"/>
-        </w:rPr>
-        <w:t>как  обновлять</w:t>
-      </w:r>
-      <w:proofErr w:type="gramEnd"/>
-      <w:r>
-        <w:rPr>
-          <w:sz w:val="36"/>
-          <w:szCs w:val="36"/>
-        </w:rPr>
-        <w:t xml:space="preserve"> стейт при абсолютно любом действии. Теперь нам остается передавать только запросы к нему из каждого компонента. Делаем это при помощи </w:t>
+        <w:t xml:space="preserve">. Он будет знать как  обновлять стейт при абсолютно любом действии. Теперь нам остается передавать только запросы к нему из каждого компонента. Делаем это при помощи </w:t>
       </w:r>
       <w:r>
         <w:rPr>
@@ -228,23 +212,7 @@
           <w:sz w:val="36"/>
           <w:szCs w:val="36"/>
         </w:rPr>
-        <w:t xml:space="preserve">, который </w:t>
-      </w:r>
-      <w:proofErr w:type="gramStart"/>
-      <w:r>
-        <w:rPr>
-          <w:sz w:val="36"/>
-          <w:szCs w:val="36"/>
-        </w:rPr>
-        <w:t>знает</w:t>
-      </w:r>
-      <w:proofErr w:type="gramEnd"/>
-      <w:r>
-        <w:rPr>
-          <w:sz w:val="36"/>
-          <w:szCs w:val="36"/>
-        </w:rPr>
-        <w:t xml:space="preserve"> ЧТО нужно обновить в стейте. Далее он попадает в </w:t>
+        <w:t xml:space="preserve">, который знает ЧТО нужно обновить в стейте. Далее он попадает в </w:t>
       </w:r>
       <w:r>
         <w:rPr>
@@ -259,17 +227,8 @@
           <w:sz w:val="36"/>
           <w:szCs w:val="36"/>
         </w:rPr>
-        <w:t xml:space="preserve">, который знает КАК </w:t>
-      </w:r>
-      <w:proofErr w:type="gramStart"/>
-      <w:r>
-        <w:rPr>
-          <w:sz w:val="36"/>
-          <w:szCs w:val="36"/>
-        </w:rPr>
-        <w:t>его обновить</w:t>
-      </w:r>
-      <w:proofErr w:type="gramEnd"/>
+        <w:t>, который знает КАК его обновить</w:t>
+      </w:r>
       <w:r>
         <w:rPr>
           <w:sz w:val="36"/>
@@ -589,7 +548,6 @@
         </w:rPr>
         <w:t xml:space="preserve"> </w:t>
       </w:r>
-      <w:proofErr w:type="spellStart"/>
       <w:r>
         <w:rPr>
           <w:rFonts w:ascii="Consolas" w:eastAsia="Times New Roman" w:hAnsi="Consolas" w:cs="Times New Roman"/>
@@ -600,7 +558,6 @@
         </w:rPr>
         <w:t>rndSum</w:t>
       </w:r>
-      <w:proofErr w:type="spellEnd"/>
       <w:r>
         <w:rPr>
           <w:rFonts w:ascii="Consolas" w:eastAsia="Times New Roman" w:hAnsi="Consolas" w:cs="Times New Roman"/>
@@ -651,7 +608,6 @@
         </w:rPr>
         <w:t xml:space="preserve"> </w:t>
       </w:r>
-      <w:proofErr w:type="spellStart"/>
       <w:r>
         <w:rPr>
           <w:rFonts w:ascii="Consolas" w:eastAsia="Times New Roman" w:hAnsi="Consolas" w:cs="Times New Roman"/>
@@ -682,7 +638,6 @@
         </w:rPr>
         <w:t>random</w:t>
       </w:r>
-      <w:proofErr w:type="spellEnd"/>
       <w:r>
         <w:rPr>
           <w:rFonts w:ascii="Consolas" w:eastAsia="Times New Roman" w:hAnsi="Consolas" w:cs="Times New Roman"/>
@@ -779,8 +734,6 @@
         </w:rPr>
         <w:t>(</w:t>
       </w:r>
-      <w:proofErr w:type="spellStart"/>
-      <w:proofErr w:type="gramStart"/>
       <w:r>
         <w:rPr>
           <w:rFonts w:ascii="Consolas" w:eastAsia="Times New Roman" w:hAnsi="Consolas" w:cs="Times New Roman"/>
@@ -791,7 +744,6 @@
         </w:rPr>
         <w:t>rndSum</w:t>
       </w:r>
-      <w:proofErr w:type="spellEnd"/>
       <w:r>
         <w:rPr>
           <w:rFonts w:ascii="Consolas" w:eastAsia="Times New Roman" w:hAnsi="Consolas" w:cs="Times New Roman"/>
@@ -802,7 +754,6 @@
         </w:rPr>
         <w:t>(</w:t>
       </w:r>
-      <w:proofErr w:type="gramEnd"/>
       <w:r>
         <w:rPr>
           <w:rFonts w:ascii="Consolas" w:eastAsia="Times New Roman" w:hAnsi="Consolas" w:cs="Times New Roman"/>
@@ -876,8 +827,6 @@
         </w:rPr>
         <w:t>(</w:t>
       </w:r>
-      <w:proofErr w:type="spellStart"/>
-      <w:proofErr w:type="gramStart"/>
       <w:r>
         <w:rPr>
           <w:rFonts w:ascii="Consolas" w:eastAsia="Times New Roman" w:hAnsi="Consolas" w:cs="Times New Roman"/>
@@ -888,7 +837,6 @@
         </w:rPr>
         <w:t>rndSum</w:t>
       </w:r>
-      <w:proofErr w:type="spellEnd"/>
       <w:r>
         <w:rPr>
           <w:rFonts w:ascii="Consolas" w:eastAsia="Times New Roman" w:hAnsi="Consolas" w:cs="Times New Roman"/>
@@ -899,7 +847,6 @@
         </w:rPr>
         <w:t>(</w:t>
       </w:r>
-      <w:proofErr w:type="gramEnd"/>
       <w:r>
         <w:rPr>
           <w:rFonts w:ascii="Consolas" w:eastAsia="Times New Roman" w:hAnsi="Consolas" w:cs="Times New Roman"/>
@@ -973,8 +920,6 @@
         </w:rPr>
         <w:t>(</w:t>
       </w:r>
-      <w:proofErr w:type="spellStart"/>
-      <w:proofErr w:type="gramStart"/>
       <w:r>
         <w:rPr>
           <w:rFonts w:ascii="Consolas" w:eastAsia="Times New Roman" w:hAnsi="Consolas" w:cs="Times New Roman"/>
@@ -985,7 +930,6 @@
         </w:rPr>
         <w:t>rndSum</w:t>
       </w:r>
-      <w:proofErr w:type="spellEnd"/>
       <w:r>
         <w:rPr>
           <w:rFonts w:ascii="Consolas" w:eastAsia="Times New Roman" w:hAnsi="Consolas" w:cs="Times New Roman"/>
@@ -996,7 +940,6 @@
         </w:rPr>
         <w:t>(</w:t>
       </w:r>
-      <w:proofErr w:type="gramEnd"/>
       <w:r>
         <w:rPr>
           <w:rFonts w:ascii="Consolas" w:eastAsia="Times New Roman" w:hAnsi="Consolas" w:cs="Times New Roman"/>
@@ -1064,17 +1007,8 @@
           <w:sz w:val="36"/>
           <w:szCs w:val="36"/>
         </w:rPr>
-        <w:t xml:space="preserve">2 нельзя например использовать запросы на сервер, лог, работа с дом деревом, изменение файлов, изменение входных </w:t>
-      </w:r>
-      <w:proofErr w:type="gramStart"/>
-      <w:r>
-        <w:rPr>
-          <w:sz w:val="36"/>
-          <w:szCs w:val="36"/>
-        </w:rPr>
-        <w:t>данных !</w:t>
-      </w:r>
-      <w:proofErr w:type="gramEnd"/>
+        <w:t>2 нельзя например использовать запросы на сервер, лог, работа с дом деревом, изменение файлов, изменение входных данных !</w:t>
+      </w:r>
     </w:p>
     <w:p>
       <w:pPr>
@@ -1143,9 +1077,8 @@
           <w:shd w:val="clear" w:color="auto" w:fill="2F3335"/>
           <w:lang w:val="en-US"/>
         </w:rPr>
-        <w:t xml:space="preserve"> </w:t>
-      </w:r>
-      <w:proofErr w:type="spellStart"/>
+        <w:t xml:space="preserve"> actionCreators </w:t>
+      </w:r>
       <w:r>
         <w:rPr>
           <w:rFonts w:ascii="Segoe UI" w:hAnsi="Segoe UI" w:cs="Segoe UI"/>
@@ -1153,11 +1086,9 @@
           <w:sz w:val="21"/>
           <w:szCs w:val="21"/>
           <w:shd w:val="clear" w:color="auto" w:fill="2F3335"/>
-          <w:lang w:val="en-US"/>
-        </w:rPr>
-        <w:t>actionCreators</w:t>
-      </w:r>
-      <w:proofErr w:type="spellEnd"/>
+        </w:rPr>
+        <w:t>и</w:t>
+      </w:r>
       <w:r>
         <w:rPr>
           <w:rFonts w:ascii="Segoe UI" w:hAnsi="Segoe UI" w:cs="Segoe UI"/>
@@ -1167,9 +1098,233 @@
           <w:shd w:val="clear" w:color="auto" w:fill="2F3335"/>
           <w:lang w:val="en-US"/>
         </w:rPr>
+        <w:t xml:space="preserve"> bindActionCreator</w:t>
+      </w:r>
+    </w:p>
+    <w:p>
+      <w:pPr>
+        <w:rPr>
+          <w:sz w:val="36"/>
+          <w:szCs w:val="36"/>
+        </w:rPr>
+      </w:pPr>
+      <w:r>
+        <w:rPr>
+          <w:sz w:val="36"/>
+          <w:szCs w:val="36"/>
+        </w:rPr>
+        <w:t xml:space="preserve">Просто создадим функцию </w:t>
+      </w:r>
+      <w:r>
+        <w:rPr>
+          <w:sz w:val="36"/>
+          <w:szCs w:val="36"/>
+          <w:lang w:val="en-US"/>
+        </w:rPr>
+        <w:t>bindActionCreator</w:t>
+      </w:r>
+      <w:r>
+        <w:rPr>
+          <w:sz w:val="36"/>
+          <w:szCs w:val="36"/>
+        </w:rPr>
+        <w:t xml:space="preserve">, чтобы понимать как она работает. Она принимает в себя </w:t>
+      </w:r>
+      <w:r>
+        <w:rPr>
+          <w:sz w:val="36"/>
+          <w:szCs w:val="36"/>
+          <w:lang w:val="en-US"/>
+        </w:rPr>
+        <w:t>creator</w:t>
+      </w:r>
+      <w:r>
+        <w:rPr>
+          <w:sz w:val="36"/>
+          <w:szCs w:val="36"/>
+        </w:rPr>
         <w:t xml:space="preserve"> </w:t>
       </w:r>
       <w:r>
+        <w:rPr>
+          <w:sz w:val="36"/>
+          <w:szCs w:val="36"/>
+        </w:rPr>
+        <w:t xml:space="preserve">и </w:t>
+      </w:r>
+      <w:r>
+        <w:rPr>
+          <w:sz w:val="36"/>
+          <w:szCs w:val="36"/>
+          <w:lang w:val="en-US"/>
+        </w:rPr>
+        <w:t>dispatch</w:t>
+      </w:r>
+      <w:r>
+        <w:rPr>
+          <w:sz w:val="36"/>
+          <w:szCs w:val="36"/>
+        </w:rPr>
+        <w:t xml:space="preserve">. </w:t>
+      </w:r>
+      <w:r>
+        <w:rPr>
+          <w:sz w:val="36"/>
+          <w:szCs w:val="36"/>
+        </w:rPr>
+        <w:t xml:space="preserve">А дальше эта функция должна возвращать функцию. И в ней </w:t>
+      </w:r>
+      <w:r>
+        <w:rPr>
+          <w:sz w:val="36"/>
+          <w:szCs w:val="36"/>
+          <w:lang w:val="en-US"/>
+        </w:rPr>
+        <w:t>dispatch</w:t>
+      </w:r>
+      <w:r>
+        <w:rPr>
+          <w:sz w:val="36"/>
+          <w:szCs w:val="36"/>
+        </w:rPr>
+        <w:t>(</w:t>
+      </w:r>
+      <w:r>
+        <w:rPr>
+          <w:sz w:val="36"/>
+          <w:szCs w:val="36"/>
+          <w:lang w:val="en-US"/>
+        </w:rPr>
+        <w:t>creator</w:t>
+      </w:r>
+      <w:r>
+        <w:rPr>
+          <w:sz w:val="36"/>
+          <w:szCs w:val="36"/>
+        </w:rPr>
+        <w:t>)</w:t>
+      </w:r>
+      <w:r>
+        <w:rPr>
+          <w:sz w:val="36"/>
+          <w:szCs w:val="36"/>
+        </w:rPr>
+        <w:t xml:space="preserve">, который вызывает, поскольку </w:t>
+      </w:r>
+      <w:r>
+        <w:rPr>
+          <w:sz w:val="36"/>
+          <w:szCs w:val="36"/>
+          <w:lang w:val="en-US"/>
+        </w:rPr>
+        <w:t>creator</w:t>
+      </w:r>
+      <w:r>
+        <w:rPr>
+          <w:sz w:val="36"/>
+          <w:szCs w:val="36"/>
+        </w:rPr>
+        <w:t xml:space="preserve"> </w:t>
+      </w:r>
+      <w:r>
+        <w:rPr>
+          <w:sz w:val="36"/>
+          <w:szCs w:val="36"/>
+        </w:rPr>
+        <w:t xml:space="preserve">это </w:t>
+      </w:r>
+      <w:r>
+        <w:rPr>
+          <w:sz w:val="36"/>
+          <w:szCs w:val="36"/>
+          <w:lang w:val="en-US"/>
+        </w:rPr>
+        <w:t>action</w:t>
+      </w:r>
+      <w:r>
+        <w:rPr>
+          <w:sz w:val="36"/>
+          <w:szCs w:val="36"/>
+        </w:rPr>
+        <w:t xml:space="preserve"> </w:t>
+      </w:r>
+      <w:r>
+        <w:rPr>
+          <w:sz w:val="36"/>
+          <w:szCs w:val="36"/>
+        </w:rPr>
+        <w:t xml:space="preserve">креэйторы, которые вызываются в </w:t>
+      </w:r>
+      <w:r>
+        <w:rPr>
+          <w:sz w:val="36"/>
+          <w:szCs w:val="36"/>
+          <w:lang w:val="en-US"/>
+        </w:rPr>
+        <w:t>actions</w:t>
+      </w:r>
+      <w:r>
+        <w:rPr>
+          <w:sz w:val="36"/>
+          <w:szCs w:val="36"/>
+        </w:rPr>
+        <w:t>.</w:t>
+      </w:r>
+      <w:r>
+        <w:rPr>
+          <w:sz w:val="36"/>
+          <w:szCs w:val="36"/>
+          <w:lang w:val="en-US"/>
+        </w:rPr>
+        <w:t>js</w:t>
+      </w:r>
+      <w:r>
+        <w:rPr>
+          <w:sz w:val="36"/>
+          <w:szCs w:val="36"/>
+        </w:rPr>
+        <w:t xml:space="preserve"> должны вернуть объект с каким-то типом. И если у нас возвращает функция, то мы должны добавить агрументы через рест оператор</w:t>
+      </w:r>
+      <w:r>
+        <w:rPr>
+          <w:sz w:val="36"/>
+          <w:szCs w:val="36"/>
+        </w:rPr>
+        <w:t xml:space="preserve"> </w:t>
+      </w:r>
+      <w:r>
+        <w:rPr>
+          <w:sz w:val="36"/>
+          <w:szCs w:val="36"/>
+        </w:rPr>
+        <w:t>…</w:t>
+      </w:r>
+      <w:r>
+        <w:rPr>
+          <w:sz w:val="36"/>
+          <w:szCs w:val="36"/>
+          <w:lang w:val="en-US"/>
+        </w:rPr>
+        <w:t>args</w:t>
+      </w:r>
+      <w:r>
+        <w:rPr>
+          <w:sz w:val="36"/>
+          <w:szCs w:val="36"/>
+        </w:rPr>
+        <w:t>.</w:t>
+      </w:r>
+    </w:p>
+    <w:p>
+      <w:pPr>
+        <w:rPr>
+          <w:sz w:val="36"/>
+          <w:szCs w:val="36"/>
+        </w:rPr>
+      </w:pPr>
+    </w:p>
+    <w:p>
+      <w:pPr>
         <w:rPr>
           <w:rFonts w:ascii="Segoe UI" w:hAnsi="Segoe UI" w:cs="Segoe UI"/>
           <w:color w:val="D5D2CC"/>
@@ -1177,315 +1332,56 @@
           <w:szCs w:val="21"/>
           <w:shd w:val="clear" w:color="auto" w:fill="2F3335"/>
         </w:rPr>
-        <w:t>и</w:t>
-      </w:r>
-      <w:r>
+      </w:pPr>
+      <w:r>
+        <w:rPr>
+          <w:sz w:val="36"/>
+          <w:szCs w:val="36"/>
+        </w:rPr>
+        <w:t xml:space="preserve">Встроенная в </w:t>
+      </w:r>
+      <w:r>
+        <w:rPr>
+          <w:sz w:val="36"/>
+          <w:szCs w:val="36"/>
+          <w:lang w:val="en-US"/>
+        </w:rPr>
+        <w:t>redux</w:t>
+      </w:r>
+      <w:r>
+        <w:rPr>
+          <w:sz w:val="36"/>
+          <w:szCs w:val="36"/>
+        </w:rPr>
+        <w:t xml:space="preserve"> </w:t>
+      </w:r>
+      <w:r>
+        <w:rPr>
+          <w:sz w:val="36"/>
+          <w:szCs w:val="36"/>
+        </w:rPr>
+        <w:t>такая же функция позволяет забиндить сразу несколько функций в виде объекта. Те на выходе у нас будет объект ключами которого будут все те же функции.</w:t>
+      </w:r>
+    </w:p>
+    <w:p>
+      <w:pPr>
         <w:rPr>
           <w:rFonts w:ascii="Segoe UI" w:hAnsi="Segoe UI" w:cs="Segoe UI"/>
           <w:color w:val="D5D2CC"/>
           <w:sz w:val="21"/>
           <w:szCs w:val="21"/>
           <w:shd w:val="clear" w:color="auto" w:fill="2F3335"/>
-          <w:lang w:val="en-US"/>
-        </w:rPr>
-        <w:t xml:space="preserve"> </w:t>
-      </w:r>
-      <w:proofErr w:type="spellStart"/>
-      <w:r>
+        </w:rPr>
+      </w:pPr>
+    </w:p>
+    <w:p>
+      <w:pPr>
         <w:rPr>
           <w:rFonts w:ascii="Segoe UI" w:hAnsi="Segoe UI" w:cs="Segoe UI"/>
           <w:color w:val="D5D2CC"/>
           <w:sz w:val="21"/>
           <w:szCs w:val="21"/>
           <w:shd w:val="clear" w:color="auto" w:fill="2F3335"/>
-          <w:lang w:val="en-US"/>
-        </w:rPr>
-        <w:t>bindActionCreator</w:t>
-      </w:r>
-      <w:proofErr w:type="spellEnd"/>
-    </w:p>
-    <w:p>
-      <w:pPr>
-        <w:rPr>
-          <w:sz w:val="36"/>
-          <w:szCs w:val="36"/>
-        </w:rPr>
-      </w:pPr>
-      <w:r>
-        <w:rPr>
-          <w:sz w:val="36"/>
-          <w:szCs w:val="36"/>
-        </w:rPr>
-        <w:t xml:space="preserve">Просто создадим функцию </w:t>
-      </w:r>
-      <w:proofErr w:type="spellStart"/>
-      <w:r>
-        <w:rPr>
-          <w:sz w:val="36"/>
-          <w:szCs w:val="36"/>
-          <w:lang w:val="en-US"/>
-        </w:rPr>
-        <w:t>bindActionCreator</w:t>
-      </w:r>
-      <w:proofErr w:type="spellEnd"/>
-      <w:r>
-        <w:rPr>
-          <w:sz w:val="36"/>
-          <w:szCs w:val="36"/>
-        </w:rPr>
-        <w:t xml:space="preserve">, чтобы </w:t>
-      </w:r>
-      <w:proofErr w:type="gramStart"/>
-      <w:r>
-        <w:rPr>
-          <w:sz w:val="36"/>
-          <w:szCs w:val="36"/>
-        </w:rPr>
-        <w:t>понимать</w:t>
-      </w:r>
-      <w:proofErr w:type="gramEnd"/>
-      <w:r>
-        <w:rPr>
-          <w:sz w:val="36"/>
-          <w:szCs w:val="36"/>
-        </w:rPr>
-        <w:t xml:space="preserve"> как она работает. Она принимает в себя </w:t>
-      </w:r>
-      <w:r>
-        <w:rPr>
-          <w:sz w:val="36"/>
-          <w:szCs w:val="36"/>
-          <w:lang w:val="en-US"/>
-        </w:rPr>
-        <w:t>creator</w:t>
-      </w:r>
-      <w:r>
-        <w:rPr>
-          <w:sz w:val="36"/>
-          <w:szCs w:val="36"/>
-        </w:rPr>
-        <w:t xml:space="preserve"> </w:t>
-      </w:r>
-      <w:r>
-        <w:rPr>
-          <w:sz w:val="36"/>
-          <w:szCs w:val="36"/>
-        </w:rPr>
-        <w:t xml:space="preserve">и </w:t>
-      </w:r>
-      <w:r>
-        <w:rPr>
-          <w:sz w:val="36"/>
-          <w:szCs w:val="36"/>
-          <w:lang w:val="en-US"/>
-        </w:rPr>
-        <w:t>dispatch</w:t>
-      </w:r>
-      <w:r>
-        <w:rPr>
-          <w:sz w:val="36"/>
-          <w:szCs w:val="36"/>
-        </w:rPr>
-        <w:t xml:space="preserve">. </w:t>
-      </w:r>
-      <w:r>
-        <w:rPr>
-          <w:sz w:val="36"/>
-          <w:szCs w:val="36"/>
-        </w:rPr>
-        <w:t xml:space="preserve">А дальше эта функция должна возвращать функцию. И в ней </w:t>
-      </w:r>
-      <w:r>
-        <w:rPr>
-          <w:sz w:val="36"/>
-          <w:szCs w:val="36"/>
-          <w:lang w:val="en-US"/>
-        </w:rPr>
-        <w:t>dispatch</w:t>
-      </w:r>
-      <w:r>
-        <w:rPr>
-          <w:sz w:val="36"/>
-          <w:szCs w:val="36"/>
-        </w:rPr>
-        <w:t>(</w:t>
-      </w:r>
-      <w:r>
-        <w:rPr>
-          <w:sz w:val="36"/>
-          <w:szCs w:val="36"/>
-          <w:lang w:val="en-US"/>
-        </w:rPr>
-        <w:t>creator</w:t>
-      </w:r>
-      <w:r>
-        <w:rPr>
-          <w:sz w:val="36"/>
-          <w:szCs w:val="36"/>
-        </w:rPr>
-        <w:t>)</w:t>
-      </w:r>
-      <w:r>
-        <w:rPr>
-          <w:sz w:val="36"/>
-          <w:szCs w:val="36"/>
-        </w:rPr>
-        <w:t xml:space="preserve">, который вызывает, поскольку </w:t>
-      </w:r>
-      <w:r>
-        <w:rPr>
-          <w:sz w:val="36"/>
-          <w:szCs w:val="36"/>
-          <w:lang w:val="en-US"/>
-        </w:rPr>
-        <w:t>creator</w:t>
-      </w:r>
-      <w:r>
-        <w:rPr>
-          <w:sz w:val="36"/>
-          <w:szCs w:val="36"/>
-        </w:rPr>
-        <w:t xml:space="preserve"> </w:t>
-      </w:r>
-      <w:r>
-        <w:rPr>
-          <w:sz w:val="36"/>
-          <w:szCs w:val="36"/>
-        </w:rPr>
-        <w:t xml:space="preserve">это </w:t>
-      </w:r>
-      <w:r>
-        <w:rPr>
-          <w:sz w:val="36"/>
-          <w:szCs w:val="36"/>
-          <w:lang w:val="en-US"/>
-        </w:rPr>
-        <w:t>action</w:t>
-      </w:r>
-      <w:r>
-        <w:rPr>
-          <w:sz w:val="36"/>
-          <w:szCs w:val="36"/>
-        </w:rPr>
-        <w:t xml:space="preserve"> </w:t>
-      </w:r>
-      <w:proofErr w:type="spellStart"/>
-      <w:r>
-        <w:rPr>
-          <w:sz w:val="36"/>
-          <w:szCs w:val="36"/>
-        </w:rPr>
-        <w:t>креэйторы</w:t>
-      </w:r>
-      <w:proofErr w:type="spellEnd"/>
-      <w:r>
-        <w:rPr>
-          <w:sz w:val="36"/>
-          <w:szCs w:val="36"/>
-        </w:rPr>
-        <w:t xml:space="preserve">, которые вызываются в </w:t>
-      </w:r>
-      <w:r>
-        <w:rPr>
-          <w:sz w:val="36"/>
-          <w:szCs w:val="36"/>
-          <w:lang w:val="en-US"/>
-        </w:rPr>
-        <w:t>actions</w:t>
-      </w:r>
-      <w:r>
-        <w:rPr>
-          <w:sz w:val="36"/>
-          <w:szCs w:val="36"/>
-        </w:rPr>
-        <w:t>.</w:t>
-      </w:r>
-      <w:proofErr w:type="spellStart"/>
-      <w:r>
-        <w:rPr>
-          <w:sz w:val="36"/>
-          <w:szCs w:val="36"/>
-          <w:lang w:val="en-US"/>
-        </w:rPr>
-        <w:t>js</w:t>
-      </w:r>
-      <w:proofErr w:type="spellEnd"/>
-      <w:r>
-        <w:rPr>
-          <w:sz w:val="36"/>
-          <w:szCs w:val="36"/>
-        </w:rPr>
-        <w:t xml:space="preserve"> должны вернуть объект с каким-то типом. И если у нас возвращает функция, то мы должны добавить </w:t>
-      </w:r>
-      <w:proofErr w:type="spellStart"/>
-      <w:r>
-        <w:rPr>
-          <w:sz w:val="36"/>
-          <w:szCs w:val="36"/>
-        </w:rPr>
-        <w:t>агрументы</w:t>
-      </w:r>
-      <w:proofErr w:type="spellEnd"/>
-      <w:r>
-        <w:rPr>
-          <w:sz w:val="36"/>
-          <w:szCs w:val="36"/>
-        </w:rPr>
-        <w:t xml:space="preserve"> через </w:t>
-      </w:r>
-      <w:proofErr w:type="spellStart"/>
-      <w:r>
-        <w:rPr>
-          <w:sz w:val="36"/>
-          <w:szCs w:val="36"/>
-        </w:rPr>
-        <w:t>рест</w:t>
-      </w:r>
-      <w:proofErr w:type="spellEnd"/>
-      <w:r>
-        <w:rPr>
-          <w:sz w:val="36"/>
-          <w:szCs w:val="36"/>
-        </w:rPr>
-        <w:t xml:space="preserve"> оператор</w:t>
-      </w:r>
-      <w:r>
-        <w:rPr>
-          <w:sz w:val="36"/>
-          <w:szCs w:val="36"/>
-        </w:rPr>
-        <w:t xml:space="preserve"> </w:t>
-      </w:r>
-      <w:r>
-        <w:rPr>
-          <w:sz w:val="36"/>
-          <w:szCs w:val="36"/>
-        </w:rPr>
-        <w:t>…</w:t>
-      </w:r>
-      <w:proofErr w:type="spellStart"/>
-      <w:r>
-        <w:rPr>
-          <w:sz w:val="36"/>
-          <w:szCs w:val="36"/>
-          <w:lang w:val="en-US"/>
-        </w:rPr>
-        <w:t>args</w:t>
-      </w:r>
-      <w:proofErr w:type="spellEnd"/>
-      <w:r>
-        <w:rPr>
-          <w:sz w:val="36"/>
-          <w:szCs w:val="36"/>
-        </w:rPr>
-        <w:t>.</w:t>
-      </w:r>
-    </w:p>
-    <w:p>
-      <w:pPr>
-        <w:rPr>
-          <w:sz w:val="36"/>
-          <w:szCs w:val="36"/>
         </w:rPr>
       </w:pPr>
     </w:p>
@@ -1497,54 +1393,8 @@
           <w:sz w:val="21"/>
           <w:szCs w:val="21"/>
           <w:shd w:val="clear" w:color="auto" w:fill="2F3335"/>
-          <w:lang w:val="en-US"/>
-        </w:rPr>
-      </w:pPr>
-      <w:r>
-        <w:rPr>
-          <w:sz w:val="36"/>
-          <w:szCs w:val="36"/>
-        </w:rPr>
-        <w:t xml:space="preserve">Встроенная в </w:t>
-      </w:r>
-      <w:r>
-        <w:rPr>
-          <w:sz w:val="36"/>
-          <w:szCs w:val="36"/>
-          <w:lang w:val="en-US"/>
-        </w:rPr>
-        <w:t>redux</w:t>
-      </w:r>
-      <w:r>
-        <w:rPr>
-          <w:sz w:val="36"/>
-          <w:szCs w:val="36"/>
-        </w:rPr>
-        <w:t xml:space="preserve"> </w:t>
-      </w:r>
-      <w:r>
-        <w:rPr>
-          <w:sz w:val="36"/>
-          <w:szCs w:val="36"/>
-        </w:rPr>
-        <w:t xml:space="preserve">такая же функция позволяет </w:t>
-      </w:r>
-      <w:proofErr w:type="spellStart"/>
-      <w:r>
-        <w:rPr>
-          <w:sz w:val="36"/>
-          <w:szCs w:val="36"/>
-        </w:rPr>
-        <w:t>забиндить</w:t>
-      </w:r>
-      <w:proofErr w:type="spellEnd"/>
-      <w:r>
-        <w:rPr>
-          <w:sz w:val="36"/>
-          <w:szCs w:val="36"/>
-        </w:rPr>
-        <w:t xml:space="preserve"> сразу несколько функций в виде объекта. Те на выходе у нас будет объект ключами которого будут все те же функции.</w:t>
-      </w:r>
+        </w:rPr>
+      </w:pPr>
     </w:p>
     <w:p>
       <w:pPr>
@@ -1556,9 +1406,7 @@
           <w:shd w:val="clear" w:color="auto" w:fill="2F3335"/>
         </w:rPr>
       </w:pPr>
-    </w:p>
-    <w:p>
-      <w:pPr>
+      <w:r>
         <w:rPr>
           <w:rFonts w:ascii="Segoe UI" w:hAnsi="Segoe UI" w:cs="Segoe UI"/>
           <w:color w:val="D5D2CC"/>
@@ -1566,7 +1414,8 @@
           <w:szCs w:val="21"/>
           <w:shd w:val="clear" w:color="auto" w:fill="2F3335"/>
         </w:rPr>
-      </w:pPr>
+        <w:br w:type="page"/>
+      </w:r>
     </w:p>
     <w:p>
       <w:pPr>
@@ -1596,12 +1445,11 @@
           <w:sz w:val="21"/>
           <w:szCs w:val="21"/>
           <w:shd w:val="clear" w:color="auto" w:fill="2F3335"/>
-        </w:rPr>
-        <w:br w:type="page"/>
-      </w:r>
-    </w:p>
-    <w:p>
-      <w:pPr>
+          <w:lang w:val="en-US"/>
+        </w:rPr>
+        <w:t> </w:t>
+      </w:r>
+      <w:r>
         <w:rPr>
           <w:rFonts w:ascii="Segoe UI" w:hAnsi="Segoe UI" w:cs="Segoe UI"/>
           <w:color w:val="D5D2CC"/>
@@ -1609,7 +1457,8 @@
           <w:szCs w:val="21"/>
           <w:shd w:val="clear" w:color="auto" w:fill="2F3335"/>
         </w:rPr>
-      </w:pPr>
+        <w:t>Соединяем React и Redux при помощи connect</w:t>
+      </w:r>
     </w:p>
     <w:p>
       <w:pPr>
@@ -1621,103 +1470,15 @@
           <w:shd w:val="clear" w:color="auto" w:fill="2F3335"/>
         </w:rPr>
       </w:pPr>
-      <w:r>
+    </w:p>
+    <w:p>
+      <w:pPr>
         <w:rPr>
           <w:rFonts w:ascii="Segoe UI" w:hAnsi="Segoe UI" w:cs="Segoe UI"/>
           <w:color w:val="D5D2CC"/>
           <w:sz w:val="21"/>
           <w:szCs w:val="21"/>
           <w:shd w:val="clear" w:color="auto" w:fill="2F3335"/>
-          <w:lang w:val="en-US"/>
-        </w:rPr>
-        <w:t> </w:t>
-      </w:r>
-      <w:r>
-        <w:rPr>
-          <w:rFonts w:ascii="Segoe UI" w:hAnsi="Segoe UI" w:cs="Segoe UI"/>
-          <w:color w:val="D5D2CC"/>
-          <w:sz w:val="21"/>
-          <w:szCs w:val="21"/>
-          <w:shd w:val="clear" w:color="auto" w:fill="2F3335"/>
-        </w:rPr>
-        <w:t xml:space="preserve">Соединяем </w:t>
-      </w:r>
-      <w:proofErr w:type="spellStart"/>
-      <w:r>
-        <w:rPr>
-          <w:rFonts w:ascii="Segoe UI" w:hAnsi="Segoe UI" w:cs="Segoe UI"/>
-          <w:color w:val="D5D2CC"/>
-          <w:sz w:val="21"/>
-          <w:szCs w:val="21"/>
-          <w:shd w:val="clear" w:color="auto" w:fill="2F3335"/>
-        </w:rPr>
-        <w:t>React</w:t>
-      </w:r>
-      <w:proofErr w:type="spellEnd"/>
-      <w:r>
-        <w:rPr>
-          <w:rFonts w:ascii="Segoe UI" w:hAnsi="Segoe UI" w:cs="Segoe UI"/>
-          <w:color w:val="D5D2CC"/>
-          <w:sz w:val="21"/>
-          <w:szCs w:val="21"/>
-          <w:shd w:val="clear" w:color="auto" w:fill="2F3335"/>
-        </w:rPr>
-        <w:t xml:space="preserve"> и </w:t>
-      </w:r>
-      <w:proofErr w:type="spellStart"/>
-      <w:r>
-        <w:rPr>
-          <w:rFonts w:ascii="Segoe UI" w:hAnsi="Segoe UI" w:cs="Segoe UI"/>
-          <w:color w:val="D5D2CC"/>
-          <w:sz w:val="21"/>
-          <w:szCs w:val="21"/>
-          <w:shd w:val="clear" w:color="auto" w:fill="2F3335"/>
-        </w:rPr>
-        <w:t>Redux</w:t>
-      </w:r>
-      <w:proofErr w:type="spellEnd"/>
-      <w:r>
-        <w:rPr>
-          <w:rFonts w:ascii="Segoe UI" w:hAnsi="Segoe UI" w:cs="Segoe UI"/>
-          <w:color w:val="D5D2CC"/>
-          <w:sz w:val="21"/>
-          <w:szCs w:val="21"/>
-          <w:shd w:val="clear" w:color="auto" w:fill="2F3335"/>
-        </w:rPr>
-        <w:t xml:space="preserve"> при помощи </w:t>
-      </w:r>
-      <w:proofErr w:type="spellStart"/>
-      <w:r>
-        <w:rPr>
-          <w:rFonts w:ascii="Segoe UI" w:hAnsi="Segoe UI" w:cs="Segoe UI"/>
-          <w:color w:val="D5D2CC"/>
-          <w:sz w:val="21"/>
-          <w:szCs w:val="21"/>
-          <w:shd w:val="clear" w:color="auto" w:fill="2F3335"/>
-        </w:rPr>
-        <w:t>connect</w:t>
-      </w:r>
-      <w:proofErr w:type="spellEnd"/>
-    </w:p>
-    <w:p>
-      <w:pPr>
-        <w:rPr>
-          <w:rFonts w:ascii="Segoe UI" w:hAnsi="Segoe UI" w:cs="Segoe UI"/>
-          <w:color w:val="D5D2CC"/>
-          <w:sz w:val="21"/>
-          <w:szCs w:val="21"/>
-          <w:shd w:val="clear" w:color="auto" w:fill="2F3335"/>
-        </w:rPr>
-      </w:pPr>
-    </w:p>
-    <w:p>
-      <w:pPr>
-        <w:rPr>
-          <w:rFonts w:ascii="Segoe UI" w:hAnsi="Segoe UI" w:cs="Segoe UI"/>
-          <w:color w:val="D5D2CC"/>
-          <w:sz w:val="21"/>
-          <w:szCs w:val="21"/>
-          <w:shd w:val="clear" w:color="auto" w:fill="2F3335"/>
         </w:rPr>
       </w:pPr>
       <w:r>
@@ -1740,23 +1501,7 @@
           <w:sz w:val="36"/>
           <w:szCs w:val="36"/>
         </w:rPr>
-        <w:t xml:space="preserve">используется чтобы связать </w:t>
-      </w:r>
-      <w:proofErr w:type="spellStart"/>
-      <w:r>
-        <w:rPr>
-          <w:sz w:val="36"/>
-          <w:szCs w:val="36"/>
-        </w:rPr>
-        <w:t>стор</w:t>
-      </w:r>
-      <w:proofErr w:type="spellEnd"/>
-      <w:r>
-        <w:rPr>
-          <w:sz w:val="36"/>
-          <w:szCs w:val="36"/>
-        </w:rPr>
-        <w:t xml:space="preserve"> с каким то компонентом.</w:t>
+        <w:t>используется чтобы связать стор с каким то компонентом.</w:t>
       </w:r>
     </w:p>
     <w:p>
@@ -1786,23 +1531,7 @@
           <w:sz w:val="36"/>
           <w:szCs w:val="36"/>
         </w:rPr>
-        <w:t xml:space="preserve">это компонент высшего порядка, те это такие функции, которые оборачивают какой-то компонент и возвращают этот компонент с измененными параметрами (добавление пропсов, функционала </w:t>
-      </w:r>
-      <w:proofErr w:type="spellStart"/>
-      <w:r>
-        <w:rPr>
-          <w:sz w:val="36"/>
-          <w:szCs w:val="36"/>
-        </w:rPr>
-        <w:t>итд</w:t>
-      </w:r>
-      <w:proofErr w:type="spellEnd"/>
-      <w:r>
-        <w:rPr>
-          <w:sz w:val="36"/>
-          <w:szCs w:val="36"/>
-        </w:rPr>
-        <w:t>).</w:t>
+        <w:t>это компонент высшего порядка, те это такие функции, которые оборачивают какой-то компонент и возвращают этот компонент с измененными параметрами (добавление пропсов, функционала итд).</w:t>
       </w:r>
     </w:p>
     <w:p>
@@ -1841,7 +1570,6 @@
         </w:rPr>
         <w:t xml:space="preserve"> </w:t>
       </w:r>
-      <w:proofErr w:type="gramStart"/>
       <w:r>
         <w:rPr>
           <w:rStyle w:val="token"/>
@@ -1866,8 +1594,6 @@
         </w:rPr>
         <w:t>(</w:t>
       </w:r>
-      <w:proofErr w:type="spellStart"/>
-      <w:proofErr w:type="gramEnd"/>
       <w:r>
         <w:rPr>
           <w:rStyle w:val="token"/>
@@ -1880,7 +1606,6 @@
         </w:rPr>
         <w:t>mapStateToProps</w:t>
       </w:r>
-      <w:proofErr w:type="spellEnd"/>
       <w:r>
         <w:rPr>
           <w:rStyle w:val="token"/>
@@ -1903,9 +1628,20 @@
           <w:shd w:val="clear" w:color="auto" w:fill="1C1E1F"/>
           <w:lang w:val="en-US"/>
         </w:rPr>
-        <w:t xml:space="preserve"> </w:t>
-      </w:r>
-      <w:proofErr w:type="spellStart"/>
+        <w:t xml:space="preserve"> mapDispatchToProps</w:t>
+      </w:r>
+      <w:r>
+        <w:rPr>
+          <w:rStyle w:val="token"/>
+          <w:rFonts w:ascii="Consolas" w:hAnsi="Consolas"/>
+          <w:color w:val="F8F8F2"/>
+          <w:sz w:val="21"/>
+          <w:szCs w:val="21"/>
+          <w:shd w:val="clear" w:color="auto" w:fill="1C1E1F"/>
+          <w:lang w:val="en-US"/>
+        </w:rPr>
+        <w:t>?,</w:t>
+      </w:r>
       <w:r>
         <w:rPr>
           <w:rStyle w:val="token"/>
@@ -1916,9 +1652,8 @@
           <w:shd w:val="clear" w:color="auto" w:fill="1C1E1F"/>
           <w:lang w:val="en-US"/>
         </w:rPr>
-        <w:t>mapDispatchToProps</w:t>
-      </w:r>
-      <w:proofErr w:type="spellEnd"/>
+        <w:t xml:space="preserve"> mergeProps</w:t>
+      </w:r>
       <w:r>
         <w:rPr>
           <w:rStyle w:val="token"/>
@@ -1941,22 +1676,8 @@
           <w:shd w:val="clear" w:color="auto" w:fill="1C1E1F"/>
           <w:lang w:val="en-US"/>
         </w:rPr>
-        <w:t xml:space="preserve"> </w:t>
-      </w:r>
-      <w:proofErr w:type="spellStart"/>
-      <w:r>
-        <w:rPr>
-          <w:rStyle w:val="token"/>
-          <w:rFonts w:ascii="Consolas" w:hAnsi="Consolas"/>
-          <w:color w:val="E8E8D5"/>
-          <w:sz w:val="21"/>
-          <w:szCs w:val="21"/>
-          <w:shd w:val="clear" w:color="auto" w:fill="1C1E1F"/>
-          <w:lang w:val="en-US"/>
-        </w:rPr>
-        <w:t>mergeProps</w:t>
-      </w:r>
-      <w:proofErr w:type="spellEnd"/>
+        <w:t xml:space="preserve"> options</w:t>
+      </w:r>
       <w:r>
         <w:rPr>
           <w:rStyle w:val="token"/>
@@ -1967,30 +1688,6 @@
           <w:shd w:val="clear" w:color="auto" w:fill="1C1E1F"/>
           <w:lang w:val="en-US"/>
         </w:rPr>
-        <w:t>?,</w:t>
-      </w:r>
-      <w:r>
-        <w:rPr>
-          <w:rStyle w:val="token"/>
-          <w:rFonts w:ascii="Consolas" w:hAnsi="Consolas"/>
-          <w:color w:val="E8E8D5"/>
-          <w:sz w:val="21"/>
-          <w:szCs w:val="21"/>
-          <w:shd w:val="clear" w:color="auto" w:fill="1C1E1F"/>
-          <w:lang w:val="en-US"/>
-        </w:rPr>
-        <w:t xml:space="preserve"> options</w:t>
-      </w:r>
-      <w:r>
-        <w:rPr>
-          <w:rStyle w:val="token"/>
-          <w:rFonts w:ascii="Consolas" w:hAnsi="Consolas"/>
-          <w:color w:val="F8F8F2"/>
-          <w:sz w:val="21"/>
-          <w:szCs w:val="21"/>
-          <w:shd w:val="clear" w:color="auto" w:fill="1C1E1F"/>
-          <w:lang w:val="en-US"/>
-        </w:rPr>
         <w:t>?)</w:t>
       </w:r>
     </w:p>
@@ -2028,7 +1725,6 @@
           <w:szCs w:val="36"/>
         </w:rPr>
       </w:pPr>
-      <w:proofErr w:type="spellStart"/>
       <w:r>
         <w:rPr>
           <w:sz w:val="36"/>
@@ -2037,7 +1733,6 @@
         </w:rPr>
         <w:t>mapStateToProps</w:t>
       </w:r>
-      <w:proofErr w:type="spellEnd"/>
       <w:r>
         <w:rPr>
           <w:sz w:val="36"/>
@@ -2074,7 +1769,6 @@
         </w:rPr>
         <w:t xml:space="preserve">по факту наш </w:t>
       </w:r>
-      <w:proofErr w:type="spellStart"/>
       <w:r>
         <w:rPr>
           <w:sz w:val="36"/>
@@ -2083,7 +1777,6 @@
         </w:rPr>
         <w:t>initialState</w:t>
       </w:r>
-      <w:proofErr w:type="spellEnd"/>
       <w:r>
         <w:rPr>
           <w:sz w:val="36"/>
@@ -2098,7 +1791,6 @@
         </w:rPr>
         <w:t xml:space="preserve">. Возвращает то, что нам нужно (в нашем случае </w:t>
       </w:r>
-      <w:proofErr w:type="gramStart"/>
       <w:r>
         <w:rPr>
           <w:sz w:val="36"/>
@@ -2122,7 +1814,6 @@
         </w:rPr>
         <w:t>state</w:t>
       </w:r>
-      <w:proofErr w:type="gramEnd"/>
       <w:r>
         <w:rPr>
           <w:sz w:val="36"/>
@@ -2165,7 +1856,6 @@
         </w:rPr>
         <w:t>Для того, чтобы передать сами функции (</w:t>
       </w:r>
-      <w:proofErr w:type="spellStart"/>
       <w:r>
         <w:rPr>
           <w:sz w:val="36"/>
@@ -2174,7 +1864,6 @@
         </w:rPr>
         <w:t>inc</w:t>
       </w:r>
-      <w:proofErr w:type="spellEnd"/>
       <w:r>
         <w:rPr>
           <w:sz w:val="36"/>
@@ -2182,7 +1871,6 @@
         </w:rPr>
         <w:t xml:space="preserve">, </w:t>
       </w:r>
-      <w:proofErr w:type="spellStart"/>
       <w:r>
         <w:rPr>
           <w:sz w:val="36"/>
@@ -2191,7 +1879,6 @@
         </w:rPr>
         <w:t>dec</w:t>
       </w:r>
-      <w:proofErr w:type="spellEnd"/>
       <w:r>
         <w:rPr>
           <w:sz w:val="36"/>
@@ -2199,7 +1886,6 @@
         </w:rPr>
         <w:t xml:space="preserve">) используется </w:t>
       </w:r>
-      <w:proofErr w:type="spellStart"/>
       <w:r>
         <w:rPr>
           <w:sz w:val="36"/>
@@ -2208,7 +1894,6 @@
         </w:rPr>
         <w:t>mapDispatchProps</w:t>
       </w:r>
-      <w:proofErr w:type="spellEnd"/>
       <w:r>
         <w:rPr>
           <w:sz w:val="36"/>
@@ -2263,7 +1948,6 @@
         </w:rPr>
         <w:t xml:space="preserve"> </w:t>
       </w:r>
-      <w:proofErr w:type="spellStart"/>
       <w:r>
         <w:rPr>
           <w:rFonts w:ascii="Consolas" w:eastAsia="Times New Roman" w:hAnsi="Consolas" w:cs="Times New Roman"/>
@@ -2274,7 +1958,6 @@
         </w:rPr>
         <w:t>mapDispatchToProps</w:t>
       </w:r>
-      <w:proofErr w:type="spellEnd"/>
       <w:r>
         <w:rPr>
           <w:rFonts w:ascii="Consolas" w:eastAsia="Times New Roman" w:hAnsi="Consolas" w:cs="Times New Roman"/>
@@ -2366,20 +2049,8 @@
           <w:szCs w:val="24"/>
           <w:lang w:val="en-US" w:eastAsia="ru-RU"/>
         </w:rPr>
-        <w:t xml:space="preserve"> </w:t>
-      </w:r>
-      <w:proofErr w:type="gramStart"/>
-      <w:r>
-        <w:rPr>
-          <w:rFonts w:ascii="Consolas" w:eastAsia="Times New Roman" w:hAnsi="Consolas" w:cs="Times New Roman"/>
-          <w:color w:val="D4D4D4"/>
-          <w:sz w:val="24"/>
-          <w:szCs w:val="24"/>
-          <w:lang w:val="en-US" w:eastAsia="ru-RU"/>
-        </w:rPr>
-        <w:t xml:space="preserve">{ </w:t>
-      </w:r>
-      <w:proofErr w:type="spellStart"/>
+        <w:t xml:space="preserve"> { </w:t>
+      </w:r>
       <w:r>
         <w:rPr>
           <w:rFonts w:ascii="Consolas" w:eastAsia="Times New Roman" w:hAnsi="Consolas" w:cs="Times New Roman"/>
@@ -2390,8 +2061,6 @@
         </w:rPr>
         <w:t>inc</w:t>
       </w:r>
-      <w:proofErr w:type="spellEnd"/>
-      <w:proofErr w:type="gramEnd"/>
       <w:r>
         <w:rPr>
           <w:rFonts w:ascii="Consolas" w:eastAsia="Times New Roman" w:hAnsi="Consolas" w:cs="Times New Roman"/>
@@ -2402,7 +2071,6 @@
         </w:rPr>
         <w:t xml:space="preserve">, </w:t>
       </w:r>
-      <w:proofErr w:type="spellStart"/>
       <w:r>
         <w:rPr>
           <w:rFonts w:ascii="Consolas" w:eastAsia="Times New Roman" w:hAnsi="Consolas" w:cs="Times New Roman"/>
@@ -2413,7 +2081,6 @@
         </w:rPr>
         <w:t>dec</w:t>
       </w:r>
-      <w:proofErr w:type="spellEnd"/>
       <w:r>
         <w:rPr>
           <w:rFonts w:ascii="Consolas" w:eastAsia="Times New Roman" w:hAnsi="Consolas" w:cs="Times New Roman"/>
@@ -2424,7 +2091,6 @@
         </w:rPr>
         <w:t xml:space="preserve"> } = </w:t>
       </w:r>
-      <w:proofErr w:type="spellStart"/>
       <w:r>
         <w:rPr>
           <w:rFonts w:ascii="Consolas" w:eastAsia="Times New Roman" w:hAnsi="Consolas" w:cs="Times New Roman"/>
@@ -2435,7 +2101,6 @@
         </w:rPr>
         <w:t>bindActionCreators</w:t>
       </w:r>
-      <w:proofErr w:type="spellEnd"/>
       <w:r>
         <w:rPr>
           <w:rFonts w:ascii="Consolas" w:eastAsia="Times New Roman" w:hAnsi="Consolas" w:cs="Times New Roman"/>
@@ -2565,7 +2230,6 @@
         </w:rPr>
         <w:t xml:space="preserve">    </w:t>
       </w:r>
-      <w:proofErr w:type="spellStart"/>
       <w:r>
         <w:rPr>
           <w:rFonts w:ascii="Consolas" w:eastAsia="Times New Roman" w:hAnsi="Consolas" w:cs="Times New Roman"/>
@@ -2576,7 +2240,6 @@
         </w:rPr>
         <w:t>inc</w:t>
       </w:r>
-      <w:proofErr w:type="spellEnd"/>
       <w:r>
         <w:rPr>
           <w:rFonts w:ascii="Consolas" w:eastAsia="Times New Roman" w:hAnsi="Consolas" w:cs="Times New Roman"/>
@@ -2610,7 +2273,6 @@
         </w:rPr>
         <w:t xml:space="preserve">    </w:t>
       </w:r>
-      <w:proofErr w:type="spellStart"/>
       <w:r>
         <w:rPr>
           <w:rFonts w:ascii="Consolas" w:eastAsia="Times New Roman" w:hAnsi="Consolas" w:cs="Times New Roman"/>
@@ -2621,7 +2283,6 @@
         </w:rPr>
         <w:t>dec</w:t>
       </w:r>
-      <w:proofErr w:type="spellEnd"/>
       <w:r>
         <w:rPr>
           <w:rFonts w:ascii="Consolas" w:eastAsia="Times New Roman" w:hAnsi="Consolas" w:cs="Times New Roman"/>
@@ -2745,7 +2406,7 @@
           <w:color w:val="D4D4D4"/>
           <w:sz w:val="24"/>
           <w:szCs w:val="24"/>
-          <w:lang w:val="en-US" w:eastAsia="ru-RU"/>
+          <w:lang w:eastAsia="ru-RU"/>
         </w:rPr>
       </w:pPr>
       <w:r>
@@ -2758,7 +2419,6 @@
         </w:rPr>
         <w:t xml:space="preserve">      </w:t>
       </w:r>
-      <w:proofErr w:type="spellStart"/>
       <w:r>
         <w:rPr>
           <w:rFonts w:ascii="Consolas" w:eastAsia="Times New Roman" w:hAnsi="Consolas" w:cs="Times New Roman"/>
@@ -2769,14 +2429,13 @@
         </w:rPr>
         <w:t>dec</w:t>
       </w:r>
-      <w:proofErr w:type="spellEnd"/>
-      <w:r>
-        <w:rPr>
-          <w:rFonts w:ascii="Consolas" w:eastAsia="Times New Roman" w:hAnsi="Consolas" w:cs="Times New Roman"/>
-          <w:color w:val="D4D4D4"/>
-          <w:sz w:val="24"/>
-          <w:szCs w:val="24"/>
-          <w:lang w:val="en-US" w:eastAsia="ru-RU"/>
+      <w:r>
+        <w:rPr>
+          <w:rFonts w:ascii="Consolas" w:eastAsia="Times New Roman" w:hAnsi="Consolas" w:cs="Times New Roman"/>
+          <w:color w:val="D4D4D4"/>
+          <w:sz w:val="24"/>
+          <w:szCs w:val="24"/>
+          <w:lang w:eastAsia="ru-RU"/>
         </w:rPr>
         <w:t>(</w:t>
       </w:r>
@@ -2796,7 +2455,7 @@
           <w:color w:val="D4D4D4"/>
           <w:sz w:val="24"/>
           <w:szCs w:val="24"/>
-          <w:lang w:val="en-US" w:eastAsia="ru-RU"/>
+          <w:lang w:eastAsia="ru-RU"/>
         </w:rPr>
         <w:t>)</w:t>
       </w:r>
@@ -2810,18 +2469,48 @@
           <w:color w:val="D4D4D4"/>
           <w:sz w:val="24"/>
           <w:szCs w:val="24"/>
-          <w:lang w:val="en-US" w:eastAsia="ru-RU"/>
-        </w:rPr>
-      </w:pPr>
-      <w:r>
-        <w:rPr>
-          <w:rFonts w:ascii="Consolas" w:eastAsia="Times New Roman" w:hAnsi="Consolas" w:cs="Times New Roman"/>
-          <w:color w:val="D4D4D4"/>
-          <w:sz w:val="24"/>
-          <w:szCs w:val="24"/>
-          <w:lang w:val="en-US" w:eastAsia="ru-RU"/>
-        </w:rPr>
-        <w:t>    },</w:t>
+          <w:lang w:eastAsia="ru-RU"/>
+        </w:rPr>
+      </w:pPr>
+      <w:r>
+        <w:rPr>
+          <w:rFonts w:ascii="Consolas" w:eastAsia="Times New Roman" w:hAnsi="Consolas" w:cs="Times New Roman"/>
+          <w:color w:val="D4D4D4"/>
+          <w:sz w:val="24"/>
+          <w:szCs w:val="24"/>
+          <w:lang w:val="en-US" w:eastAsia="ru-RU"/>
+        </w:rPr>
+        <w:t> </w:t>
+      </w:r>
+      <w:r>
+        <w:rPr>
+          <w:rFonts w:ascii="Consolas" w:eastAsia="Times New Roman" w:hAnsi="Consolas" w:cs="Times New Roman"/>
+          <w:color w:val="D4D4D4"/>
+          <w:sz w:val="24"/>
+          <w:szCs w:val="24"/>
+          <w:lang w:eastAsia="ru-RU"/>
+        </w:rPr>
+        <w:t xml:space="preserve"> </w:t>
+      </w:r>
+      <w:r>
+        <w:rPr>
+          <w:rFonts w:ascii="Consolas" w:eastAsia="Times New Roman" w:hAnsi="Consolas" w:cs="Times New Roman"/>
+          <w:color w:val="D4D4D4"/>
+          <w:sz w:val="24"/>
+          <w:szCs w:val="24"/>
+          <w:lang w:val="en-US" w:eastAsia="ru-RU"/>
+        </w:rPr>
+        <w:t> </w:t>
+      </w:r>
+      <w:r>
+        <w:rPr>
+          <w:rFonts w:ascii="Consolas" w:eastAsia="Times New Roman" w:hAnsi="Consolas" w:cs="Times New Roman"/>
+          <w:color w:val="D4D4D4"/>
+          <w:sz w:val="24"/>
+          <w:szCs w:val="24"/>
+          <w:lang w:eastAsia="ru-RU"/>
+        </w:rPr>
+        <w:t xml:space="preserve"> },</w:t>
       </w:r>
     </w:p>
     <w:p>
@@ -2833,18 +2522,28 @@
           <w:color w:val="D4D4D4"/>
           <w:sz w:val="24"/>
           <w:szCs w:val="24"/>
-          <w:lang w:val="en-US" w:eastAsia="ru-RU"/>
-        </w:rPr>
-      </w:pPr>
-      <w:r>
-        <w:rPr>
-          <w:rFonts w:ascii="Consolas" w:eastAsia="Times New Roman" w:hAnsi="Consolas" w:cs="Times New Roman"/>
-          <w:color w:val="D4D4D4"/>
-          <w:sz w:val="24"/>
-          <w:szCs w:val="24"/>
-          <w:lang w:val="en-US" w:eastAsia="ru-RU"/>
-        </w:rPr>
-        <w:t>  }</w:t>
+          <w:lang w:eastAsia="ru-RU"/>
+        </w:rPr>
+      </w:pPr>
+      <w:r>
+        <w:rPr>
+          <w:rFonts w:ascii="Consolas" w:eastAsia="Times New Roman" w:hAnsi="Consolas" w:cs="Times New Roman"/>
+          <w:color w:val="D4D4D4"/>
+          <w:sz w:val="24"/>
+          <w:szCs w:val="24"/>
+          <w:lang w:val="en-US" w:eastAsia="ru-RU"/>
+        </w:rPr>
+        <w:t> </w:t>
+      </w:r>
+      <w:r>
+        <w:rPr>
+          <w:rFonts w:ascii="Consolas" w:eastAsia="Times New Roman" w:hAnsi="Consolas" w:cs="Times New Roman"/>
+          <w:color w:val="D4D4D4"/>
+          <w:sz w:val="24"/>
+          <w:szCs w:val="24"/>
+          <w:lang w:eastAsia="ru-RU"/>
+        </w:rPr>
+        <w:t xml:space="preserve"> }</w:t>
       </w:r>
     </w:p>
     <w:p>
@@ -2856,16 +2555,16 @@
           <w:color w:val="D4D4D4"/>
           <w:sz w:val="24"/>
           <w:szCs w:val="24"/>
-          <w:lang w:val="en-US" w:eastAsia="ru-RU"/>
-        </w:rPr>
-      </w:pPr>
-      <w:r>
-        <w:rPr>
-          <w:rFonts w:ascii="Consolas" w:eastAsia="Times New Roman" w:hAnsi="Consolas" w:cs="Times New Roman"/>
-          <w:color w:val="D4D4D4"/>
-          <w:sz w:val="24"/>
-          <w:szCs w:val="24"/>
-          <w:lang w:val="en-US" w:eastAsia="ru-RU"/>
+          <w:lang w:eastAsia="ru-RU"/>
+        </w:rPr>
+      </w:pPr>
+      <w:r>
+        <w:rPr>
+          <w:rFonts w:ascii="Consolas" w:eastAsia="Times New Roman" w:hAnsi="Consolas" w:cs="Times New Roman"/>
+          <w:color w:val="D4D4D4"/>
+          <w:sz w:val="24"/>
+          <w:szCs w:val="24"/>
+          <w:lang w:eastAsia="ru-RU"/>
         </w:rPr>
         <w:t>}</w:t>
       </w:r>
@@ -2876,23 +2575,20 @@
         <w:rPr>
           <w:sz w:val="36"/>
           <w:szCs w:val="36"/>
-          <w:lang w:val="en-US"/>
-        </w:rPr>
-      </w:pPr>
-    </w:p>
-    <w:p>
-      <w:pPr>
-        <w:rPr>
-          <w:sz w:val="36"/>
-          <w:szCs w:val="36"/>
-          <w:lang w:val="en-US"/>
-        </w:rPr>
-      </w:pPr>
-      <w:r>
-        <w:rPr>
-          <w:sz w:val="36"/>
-          <w:szCs w:val="36"/>
-          <w:lang w:val="en-US"/>
+        </w:rPr>
+      </w:pPr>
+    </w:p>
+    <w:p>
+      <w:pPr>
+        <w:rPr>
+          <w:sz w:val="36"/>
+          <w:szCs w:val="36"/>
+        </w:rPr>
+      </w:pPr>
+      <w:r>
+        <w:rPr>
+          <w:sz w:val="36"/>
+          <w:szCs w:val="36"/>
         </w:rPr>
         <w:br w:type="page"/>
       </w:r>
@@ -2903,7 +2599,6 @@
         <w:rPr>
           <w:sz w:val="36"/>
           <w:szCs w:val="36"/>
-          <w:lang w:val="en-US"/>
         </w:rPr>
       </w:pPr>
       <w:r>
@@ -2973,21 +2668,12 @@
         </w:rPr>
         <w:t>’</w:t>
       </w:r>
-      <w:proofErr w:type="spellStart"/>
-      <w:r>
-        <w:rPr>
-          <w:sz w:val="36"/>
-          <w:szCs w:val="36"/>
-        </w:rPr>
-        <w:t>ами</w:t>
-      </w:r>
-      <w:proofErr w:type="spellEnd"/>
-      <w:r>
-        <w:rPr>
-          <w:sz w:val="36"/>
-          <w:szCs w:val="36"/>
-        </w:rPr>
-        <w:t xml:space="preserve">, на которые это ограничение не распространяется. Те все запросы на сервер, случайные числа мы можем поместить в эту функцию. </w:t>
+      <w:r>
+        <w:rPr>
+          <w:sz w:val="36"/>
+          <w:szCs w:val="36"/>
+        </w:rPr>
+        <w:t xml:space="preserve">ами, на которые это ограничение не распространяется. Те все запросы на сервер, случайные числа мы можем поместить в эту функцию. </w:t>
       </w:r>
     </w:p>
     <w:p>
@@ -2996,7 +2682,6 @@
         <w:rPr>
           <w:sz w:val="36"/>
           <w:szCs w:val="36"/>
-          <w:lang w:val="en-US"/>
         </w:rPr>
       </w:pPr>
     </w:p>
@@ -3028,23 +2713,7 @@
           <w:sz w:val="36"/>
           <w:szCs w:val="36"/>
         </w:rPr>
-        <w:t xml:space="preserve">. Если вторым аргументом передать не функцию, а объект, то она </w:t>
-      </w:r>
-      <w:proofErr w:type="spellStart"/>
-      <w:r>
-        <w:rPr>
-          <w:sz w:val="36"/>
-          <w:szCs w:val="36"/>
-        </w:rPr>
-        <w:t>обертнет</w:t>
-      </w:r>
-      <w:proofErr w:type="spellEnd"/>
-      <w:r>
-        <w:rPr>
-          <w:sz w:val="36"/>
-          <w:szCs w:val="36"/>
-        </w:rPr>
-        <w:t xml:space="preserve"> все наши </w:t>
+        <w:t xml:space="preserve">. Если вторым аргументом передать не функцию, а объект, то она обертнет все наши </w:t>
       </w:r>
       <w:r>
         <w:rPr>
@@ -3172,7 +2841,6 @@
         </w:rPr>
         <w:t xml:space="preserve"> </w:t>
       </w:r>
-      <w:proofErr w:type="gramStart"/>
       <w:r>
         <w:rPr>
           <w:rFonts w:ascii="Consolas" w:eastAsia="Times New Roman" w:hAnsi="Consolas" w:cs="Times New Roman"/>
@@ -3193,8 +2861,6 @@
         </w:rPr>
         <w:t>(</w:t>
       </w:r>
-      <w:proofErr w:type="spellStart"/>
-      <w:proofErr w:type="gramEnd"/>
       <w:r>
         <w:rPr>
           <w:rFonts w:ascii="Consolas" w:eastAsia="Times New Roman" w:hAnsi="Consolas" w:cs="Times New Roman"/>
@@ -3205,7 +2871,6 @@
         </w:rPr>
         <w:t>mapStateToProps</w:t>
       </w:r>
-      <w:proofErr w:type="spellEnd"/>
       <w:r>
         <w:rPr>
           <w:rFonts w:ascii="Consolas" w:eastAsia="Times New Roman" w:hAnsi="Consolas" w:cs="Times New Roman"/>
@@ -3263,20 +2928,23 @@
         <w:rPr>
           <w:sz w:val="36"/>
           <w:szCs w:val="36"/>
-        </w:rPr>
-      </w:pPr>
-    </w:p>
-    <w:p>
-      <w:pPr>
-        <w:rPr>
-          <w:sz w:val="36"/>
-          <w:szCs w:val="36"/>
-        </w:rPr>
-      </w:pPr>
-      <w:r>
-        <w:rPr>
-          <w:sz w:val="36"/>
-          <w:szCs w:val="36"/>
+          <w:lang w:val="en-US"/>
+        </w:rPr>
+      </w:pPr>
+    </w:p>
+    <w:p>
+      <w:pPr>
+        <w:rPr>
+          <w:sz w:val="36"/>
+          <w:szCs w:val="36"/>
+          <w:lang w:val="en-US"/>
+        </w:rPr>
+      </w:pPr>
+      <w:r>
+        <w:rPr>
+          <w:sz w:val="36"/>
+          <w:szCs w:val="36"/>
+          <w:lang w:val="en-US"/>
         </w:rPr>
         <w:br w:type="page"/>
       </w:r>
@@ -3297,51 +2965,7 @@
           <w:shd w:val="clear" w:color="auto" w:fill="2F3335"/>
         </w:rPr>
         <w:lastRenderedPageBreak/>
-        <w:t xml:space="preserve">Соединяем </w:t>
-      </w:r>
-      <w:proofErr w:type="spellStart"/>
-      <w:r>
-        <w:rPr>
-          <w:rFonts w:ascii="Segoe UI" w:hAnsi="Segoe UI" w:cs="Segoe UI"/>
-          <w:color w:val="D5D2CC"/>
-          <w:sz w:val="21"/>
-          <w:szCs w:val="21"/>
-          <w:shd w:val="clear" w:color="auto" w:fill="2F3335"/>
-        </w:rPr>
-        <w:t>React</w:t>
-      </w:r>
-      <w:proofErr w:type="spellEnd"/>
-      <w:r>
-        <w:rPr>
-          <w:rFonts w:ascii="Segoe UI" w:hAnsi="Segoe UI" w:cs="Segoe UI"/>
-          <w:color w:val="D5D2CC"/>
-          <w:sz w:val="21"/>
-          <w:szCs w:val="21"/>
-          <w:shd w:val="clear" w:color="auto" w:fill="2F3335"/>
-        </w:rPr>
-        <w:t xml:space="preserve"> и </w:t>
-      </w:r>
-      <w:proofErr w:type="spellStart"/>
-      <w:r>
-        <w:rPr>
-          <w:rFonts w:ascii="Segoe UI" w:hAnsi="Segoe UI" w:cs="Segoe UI"/>
-          <w:color w:val="D5D2CC"/>
-          <w:sz w:val="21"/>
-          <w:szCs w:val="21"/>
-          <w:shd w:val="clear" w:color="auto" w:fill="2F3335"/>
-        </w:rPr>
-        <w:t>Redux</w:t>
-      </w:r>
-      <w:proofErr w:type="spellEnd"/>
-      <w:r>
-        <w:rPr>
-          <w:rFonts w:ascii="Segoe UI" w:hAnsi="Segoe UI" w:cs="Segoe UI"/>
-          <w:color w:val="D5D2CC"/>
-          <w:sz w:val="21"/>
-          <w:szCs w:val="21"/>
-          <w:shd w:val="clear" w:color="auto" w:fill="2F3335"/>
-        </w:rPr>
-        <w:t xml:space="preserve"> при помощи хуков</w:t>
+        <w:t>Соединяем React и Redux при помощи хуков</w:t>
       </w:r>
       <w:r>
         <w:rPr>
@@ -3379,7 +3003,17 @@
           <w:szCs w:val="24"/>
           <w:lang w:val="en-US" w:eastAsia="ru-RU"/>
         </w:rPr>
-        <w:t xml:space="preserve">  </w:t>
+        <w:t> </w:t>
+      </w:r>
+      <w:r>
+        <w:rPr>
+          <w:rFonts w:ascii="Consolas" w:eastAsia="Times New Roman" w:hAnsi="Consolas" w:cs="Times New Roman"/>
+          <w:color w:val="D4D4D4"/>
+          <w:sz w:val="24"/>
+          <w:szCs w:val="24"/>
+          <w:lang w:eastAsia="ru-RU"/>
+        </w:rPr>
+        <w:t xml:space="preserve"> </w:t>
       </w:r>
       <w:r>
         <w:rPr>
@@ -3399,18 +3033,7 @@
           <w:szCs w:val="24"/>
           <w:lang w:val="en-US" w:eastAsia="ru-RU"/>
         </w:rPr>
-        <w:t xml:space="preserve"> </w:t>
-      </w:r>
-      <w:proofErr w:type="gramStart"/>
-      <w:r>
-        <w:rPr>
-          <w:rFonts w:ascii="Consolas" w:eastAsia="Times New Roman" w:hAnsi="Consolas" w:cs="Times New Roman"/>
-          <w:color w:val="D4D4D4"/>
-          <w:sz w:val="24"/>
-          <w:szCs w:val="24"/>
-          <w:lang w:val="en-US" w:eastAsia="ru-RU"/>
-        </w:rPr>
-        <w:t xml:space="preserve">{ </w:t>
+        <w:t xml:space="preserve"> { </w:t>
       </w:r>
       <w:r>
         <w:rPr>
@@ -3422,7 +3045,6 @@
         </w:rPr>
         <w:t>counter</w:t>
       </w:r>
-      <w:proofErr w:type="gramEnd"/>
       <w:r>
         <w:rPr>
           <w:rFonts w:ascii="Consolas" w:eastAsia="Times New Roman" w:hAnsi="Consolas" w:cs="Times New Roman"/>
@@ -3433,7 +3055,6 @@
         </w:rPr>
         <w:t xml:space="preserve"> } = </w:t>
       </w:r>
-      <w:proofErr w:type="spellStart"/>
       <w:r>
         <w:rPr>
           <w:rFonts w:ascii="Consolas" w:eastAsia="Times New Roman" w:hAnsi="Consolas" w:cs="Times New Roman"/>
@@ -3444,7 +3065,6 @@
         </w:rPr>
         <w:t>useSelector</w:t>
       </w:r>
-      <w:proofErr w:type="spellEnd"/>
       <w:r>
         <w:rPr>
           <w:rFonts w:ascii="Consolas" w:eastAsia="Times New Roman" w:hAnsi="Consolas" w:cs="Times New Roman"/>
@@ -3538,7 +3158,6 @@
         </w:rPr>
         <w:t xml:space="preserve">  </w:t>
       </w:r>
-      <w:proofErr w:type="spellStart"/>
       <w:r>
         <w:rPr>
           <w:rFonts w:ascii="Consolas" w:eastAsia="Times New Roman" w:hAnsi="Consolas" w:cs="Times New Roman"/>
@@ -3549,7 +3168,6 @@
         </w:rPr>
         <w:t>const</w:t>
       </w:r>
-      <w:proofErr w:type="spellEnd"/>
       <w:r>
         <w:rPr>
           <w:rFonts w:ascii="Consolas" w:eastAsia="Times New Roman" w:hAnsi="Consolas" w:cs="Times New Roman"/>
@@ -3560,7 +3178,6 @@
         </w:rPr>
         <w:t xml:space="preserve"> </w:t>
       </w:r>
-      <w:proofErr w:type="spellStart"/>
       <w:r>
         <w:rPr>
           <w:rFonts w:ascii="Consolas" w:eastAsia="Times New Roman" w:hAnsi="Consolas" w:cs="Times New Roman"/>
@@ -3571,7 +3188,6 @@
         </w:rPr>
         <w:t>dispatch</w:t>
       </w:r>
-      <w:proofErr w:type="spellEnd"/>
       <w:r>
         <w:rPr>
           <w:rFonts w:ascii="Consolas" w:eastAsia="Times New Roman" w:hAnsi="Consolas" w:cs="Times New Roman"/>
@@ -3582,8 +3198,6 @@
         </w:rPr>
         <w:t xml:space="preserve"> = </w:t>
       </w:r>
-      <w:proofErr w:type="spellStart"/>
-      <w:proofErr w:type="gramStart"/>
       <w:r>
         <w:rPr>
           <w:rFonts w:ascii="Consolas" w:eastAsia="Times New Roman" w:hAnsi="Consolas" w:cs="Times New Roman"/>
@@ -3594,7 +3208,6 @@
         </w:rPr>
         <w:t>useDispatch</w:t>
       </w:r>
-      <w:proofErr w:type="spellEnd"/>
       <w:r>
         <w:rPr>
           <w:rFonts w:ascii="Consolas" w:eastAsia="Times New Roman" w:hAnsi="Consolas" w:cs="Times New Roman"/>
@@ -3603,18 +3216,7 @@
           <w:szCs w:val="24"/>
           <w:lang w:eastAsia="ru-RU"/>
         </w:rPr>
-        <w:t>(</w:t>
-      </w:r>
-      <w:proofErr w:type="gramEnd"/>
-      <w:r>
-        <w:rPr>
-          <w:rFonts w:ascii="Consolas" w:eastAsia="Times New Roman" w:hAnsi="Consolas" w:cs="Times New Roman"/>
-          <w:color w:val="D4D4D4"/>
-          <w:sz w:val="24"/>
-          <w:szCs w:val="24"/>
-          <w:lang w:eastAsia="ru-RU"/>
-        </w:rPr>
-        <w:t>)</w:t>
+        <w:t>()</w:t>
       </w:r>
     </w:p>
     <w:p>
@@ -3675,7 +3277,6 @@
         </w:rPr>
         <w:t xml:space="preserve">Хук </w:t>
       </w:r>
-      <w:proofErr w:type="spellStart"/>
       <w:r>
         <w:rPr>
           <w:sz w:val="36"/>
@@ -3684,7 +3285,6 @@
         </w:rPr>
         <w:t>useSelector</w:t>
       </w:r>
-      <w:proofErr w:type="spellEnd"/>
       <w:r>
         <w:rPr>
           <w:sz w:val="36"/>
@@ -3704,23 +3304,7 @@
           <w:sz w:val="36"/>
           <w:szCs w:val="36"/>
         </w:rPr>
-        <w:t xml:space="preserve">идет на пропс. В </w:t>
-      </w:r>
-      <w:proofErr w:type="spellStart"/>
-      <w:r>
-        <w:rPr>
-          <w:sz w:val="36"/>
-          <w:szCs w:val="36"/>
-        </w:rPr>
-        <w:t>колбек</w:t>
-      </w:r>
-      <w:proofErr w:type="spellEnd"/>
-      <w:r>
-        <w:rPr>
-          <w:sz w:val="36"/>
-          <w:szCs w:val="36"/>
-        </w:rPr>
-        <w:t xml:space="preserve"> функции мы можем делать все что угодно (но она должна быть чистой и синхронной).</w:t>
+        <w:t>идет на пропс. В колбек функции мы можем делать все что угодно (но она должна быть чистой и синхронной).</w:t>
       </w:r>
     </w:p>
     <w:p>
@@ -3742,7 +3326,6 @@
         </w:rPr>
         <w:t xml:space="preserve">В </w:t>
       </w:r>
-      <w:proofErr w:type="spellStart"/>
       <w:r>
         <w:rPr>
           <w:sz w:val="36"/>
@@ -3751,29 +3334,12 @@
         </w:rPr>
         <w:t>useSelector</w:t>
       </w:r>
-      <w:proofErr w:type="spellEnd"/>
-      <w:r>
-        <w:rPr>
-          <w:sz w:val="36"/>
-          <w:szCs w:val="36"/>
-        </w:rPr>
-        <w:t xml:space="preserve"> нет возможности передать собственные </w:t>
-      </w:r>
-      <w:proofErr w:type="spellStart"/>
-      <w:r>
-        <w:rPr>
-          <w:sz w:val="36"/>
-          <w:szCs w:val="36"/>
-        </w:rPr>
-        <w:t>пропы</w:t>
-      </w:r>
-      <w:proofErr w:type="spellEnd"/>
-      <w:r>
-        <w:rPr>
-          <w:sz w:val="36"/>
-          <w:szCs w:val="36"/>
-        </w:rPr>
-        <w:t xml:space="preserve"> для отслеживания.</w:t>
+      <w:r>
+        <w:rPr>
+          <w:sz w:val="36"/>
+          <w:szCs w:val="36"/>
+        </w:rPr>
+        <w:t xml:space="preserve"> нет возможности передать собственные пропы для отслеживания.</w:t>
       </w:r>
     </w:p>
     <w:p>
@@ -3817,7 +3383,6 @@
         </w:rPr>
         <w:t xml:space="preserve">в </w:t>
       </w:r>
-      <w:proofErr w:type="spellStart"/>
       <w:r>
         <w:rPr>
           <w:sz w:val="36"/>
@@ -3826,61 +3391,12 @@
         </w:rPr>
         <w:t>useSelector</w:t>
       </w:r>
-      <w:proofErr w:type="spellEnd"/>
-      <w:r>
-        <w:rPr>
-          <w:sz w:val="36"/>
-          <w:szCs w:val="36"/>
-        </w:rPr>
-        <w:t xml:space="preserve">, в таком случае хук </w:t>
-      </w:r>
-      <w:proofErr w:type="spellStart"/>
-      <w:r>
-        <w:rPr>
-          <w:sz w:val="36"/>
-          <w:szCs w:val="36"/>
-        </w:rPr>
-        <w:t>ссылочно</w:t>
-      </w:r>
-      <w:proofErr w:type="spellEnd"/>
-      <w:r>
-        <w:rPr>
-          <w:sz w:val="36"/>
-          <w:szCs w:val="36"/>
-        </w:rPr>
-        <w:t xml:space="preserve"> проверяет что если </w:t>
-      </w:r>
-      <w:proofErr w:type="spellStart"/>
-      <w:r>
-        <w:rPr>
-          <w:sz w:val="36"/>
-          <w:szCs w:val="36"/>
-        </w:rPr>
-        <w:t>знач</w:t>
-      </w:r>
-      <w:proofErr w:type="spellEnd"/>
-      <w:r>
-        <w:rPr>
-          <w:sz w:val="36"/>
-          <w:szCs w:val="36"/>
-        </w:rPr>
-        <w:t xml:space="preserve"> не изменилось, то и компонент не будет </w:t>
-      </w:r>
-      <w:proofErr w:type="spellStart"/>
-      <w:r>
-        <w:rPr>
-          <w:sz w:val="36"/>
-          <w:szCs w:val="36"/>
-        </w:rPr>
-        <w:t>ререндериться</w:t>
-      </w:r>
-      <w:proofErr w:type="spellEnd"/>
-      <w:r>
-        <w:rPr>
-          <w:sz w:val="36"/>
-          <w:szCs w:val="36"/>
-        </w:rPr>
-        <w:t>.</w:t>
+      <w:r>
+        <w:rPr>
+          <w:sz w:val="36"/>
+          <w:szCs w:val="36"/>
+        </w:rPr>
+        <w:t>, в таком случае хук ссылочно проверяет что если знач не изменилось, то и компонент не будет ререндериться.</w:t>
       </w:r>
     </w:p>
     <w:p>
@@ -3900,17 +3416,8 @@
           <w:sz w:val="36"/>
           <w:szCs w:val="36"/>
         </w:rPr>
-        <w:t xml:space="preserve">Разница в механизме сравнения, когда мы хотим получить комбинированный объект из </w:t>
-      </w:r>
-      <w:proofErr w:type="spellStart"/>
-      <w:r>
-        <w:rPr>
-          <w:sz w:val="36"/>
-          <w:szCs w:val="36"/>
-        </w:rPr>
-        <w:t>стора</w:t>
-      </w:r>
-      <w:proofErr w:type="spellEnd"/>
+        <w:t>Разница в механизме сравнения, когда мы хотим получить комбинированный объект из стора</w:t>
+      </w:r>
     </w:p>
     <w:p>
       <w:pPr>
@@ -3929,7 +3436,7 @@
           <w:sz w:val="36"/>
           <w:szCs w:val="36"/>
         </w:rPr>
-        <w:t xml:space="preserve">Типа </w:t>
+        <w:t>Типа</w:t>
       </w:r>
       <w:r>
         <w:rPr>
@@ -3939,11 +3446,9 @@
           <w:szCs w:val="36"/>
           <w:lang w:val="en-US"/>
         </w:rPr>
-        <w:t>state =&gt; {</w:t>
-      </w:r>
-    </w:p>
-    <w:p>
-      <w:pPr>
+        <w:t xml:space="preserve"> </w:t>
+      </w:r>
+      <w:r>
         <w:rPr>
           <w:b/>
           <w:bCs/>
@@ -3951,8 +3456,11 @@
           <w:szCs w:val="36"/>
           <w:lang w:val="en-US"/>
         </w:rPr>
-      </w:pPr>
-      <w:r>
+        <w:t>state =&gt; {</w:t>
+      </w:r>
+    </w:p>
+    <w:p>
+      <w:pPr>
         <w:rPr>
           <w:b/>
           <w:bCs/>
@@ -3960,6 +3468,15 @@
           <w:szCs w:val="36"/>
           <w:lang w:val="en-US"/>
         </w:rPr>
+      </w:pPr>
+      <w:r>
+        <w:rPr>
+          <w:b/>
+          <w:bCs/>
+          <w:sz w:val="36"/>
+          <w:szCs w:val="36"/>
+          <w:lang w:val="en-US"/>
+        </w:rPr>
         <w:tab/>
         <w:t>return {</w:t>
       </w:r>
@@ -3993,10 +3510,8 @@
           <w:lang w:val="en-US"/>
         </w:rPr>
         <w:tab/>
-        <w:t xml:space="preserve">counter: </w:t>
-      </w:r>
-      <w:proofErr w:type="spellStart"/>
-      <w:proofErr w:type="gramStart"/>
+        <w:t>counter: state.counter</w:t>
+      </w:r>
       <w:r>
         <w:rPr>
           <w:b/>
@@ -4005,11 +3520,12 @@
           <w:szCs w:val="36"/>
           <w:lang w:val="en-US"/>
         </w:rPr>
-        <w:t>state.counter</w:t>
-      </w:r>
-      <w:proofErr w:type="spellEnd"/>
-      <w:proofErr w:type="gramEnd"/>
-      <w:r>
+        <w:tab/>
+      </w:r>
+    </w:p>
+    <w:p>
+      <w:pPr>
+        <w:ind w:firstLine="708"/>
         <w:rPr>
           <w:b/>
           <w:bCs/>
@@ -4017,12 +3533,8 @@
           <w:szCs w:val="36"/>
           <w:lang w:val="en-US"/>
         </w:rPr>
-        <w:tab/>
-      </w:r>
-    </w:p>
-    <w:p>
-      <w:pPr>
-        <w:ind w:firstLine="708"/>
+      </w:pPr>
+      <w:r>
         <w:rPr>
           <w:b/>
           <w:bCs/>
@@ -4030,35 +3542,25 @@
           <w:szCs w:val="36"/>
           <w:lang w:val="en-US"/>
         </w:rPr>
-      </w:pPr>
-      <w:r>
+        <w:t>}</w:t>
+      </w:r>
+    </w:p>
+    <w:p>
+      <w:pPr>
         <w:rPr>
           <w:b/>
           <w:bCs/>
           <w:sz w:val="36"/>
           <w:szCs w:val="36"/>
-          <w:lang w:val="en-US"/>
-        </w:rPr>
-        <w:t>}</w:t>
-      </w:r>
-    </w:p>
-    <w:p>
-      <w:pPr>
+        </w:rPr>
+      </w:pPr>
+      <w:r>
         <w:rPr>
           <w:b/>
           <w:bCs/>
           <w:sz w:val="36"/>
           <w:szCs w:val="36"/>
         </w:rPr>
-      </w:pPr>
-      <w:r>
-        <w:rPr>
-          <w:b/>
-          <w:bCs/>
-          <w:sz w:val="36"/>
-          <w:szCs w:val="36"/>
-          <w:lang w:val="en-US"/>
-        </w:rPr>
         <w:t>}</w:t>
       </w:r>
     </w:p>
@@ -4074,39 +3576,7 @@
           <w:sz w:val="36"/>
           <w:szCs w:val="36"/>
         </w:rPr>
-        <w:t xml:space="preserve">И в таком случае хук будет сравнивать не по отдельным полям, а по всему объекту (строгое сравнение). Любое изменение стейта будет вызывать </w:t>
-      </w:r>
-      <w:proofErr w:type="spellStart"/>
-      <w:r>
-        <w:rPr>
-          <w:sz w:val="36"/>
-          <w:szCs w:val="36"/>
-        </w:rPr>
-        <w:t>перерендеринг</w:t>
-      </w:r>
-      <w:proofErr w:type="spellEnd"/>
-      <w:r>
-        <w:rPr>
-          <w:sz w:val="36"/>
-          <w:szCs w:val="36"/>
-        </w:rPr>
-        <w:t xml:space="preserve"> (</w:t>
-      </w:r>
-      <w:proofErr w:type="spellStart"/>
-      <w:r>
-        <w:rPr>
-          <w:sz w:val="36"/>
-          <w:szCs w:val="36"/>
-        </w:rPr>
-        <w:t>тк</w:t>
-      </w:r>
-      <w:proofErr w:type="spellEnd"/>
-      <w:r>
-        <w:rPr>
-          <w:sz w:val="36"/>
-          <w:szCs w:val="36"/>
-        </w:rPr>
-        <w:t xml:space="preserve"> всегда новый объект)</w:t>
+        <w:t>И в таком случае хук будет сравнивать не по отдельным полям, а по всему объекту (строгое сравнение). Любое изменение стейта будет вызывать перерендеринг (тк всегда новый объект)</w:t>
       </w:r>
       <w:r>
         <w:rPr>
@@ -4166,7 +3636,6 @@
         </w:rPr>
         <w:t xml:space="preserve">Использовать несколько раз </w:t>
       </w:r>
-      <w:proofErr w:type="spellStart"/>
       <w:r>
         <w:rPr>
           <w:sz w:val="36"/>
@@ -4175,7 +3644,6 @@
         </w:rPr>
         <w:t>useSelector</w:t>
       </w:r>
-      <w:proofErr w:type="spellEnd"/>
       <w:r>
         <w:rPr>
           <w:sz w:val="36"/>
@@ -4208,63 +3676,7 @@
           <w:szCs w:val="36"/>
           <w:lang w:val="en-US"/>
         </w:rPr>
-        <w:t xml:space="preserve">Const a = </w:t>
-      </w:r>
-      <w:proofErr w:type="spellStart"/>
-      <w:proofErr w:type="gramStart"/>
-      <w:r>
-        <w:rPr>
-          <w:b/>
-          <w:bCs/>
-          <w:sz w:val="36"/>
-          <w:szCs w:val="36"/>
-          <w:lang w:val="en-US"/>
-        </w:rPr>
-        <w:t>useSelector</w:t>
-      </w:r>
-      <w:proofErr w:type="spellEnd"/>
-      <w:r>
-        <w:rPr>
-          <w:b/>
-          <w:bCs/>
-          <w:sz w:val="36"/>
-          <w:szCs w:val="36"/>
-          <w:lang w:val="en-US"/>
-        </w:rPr>
-        <w:t>(</w:t>
-      </w:r>
-      <w:proofErr w:type="gramEnd"/>
-      <w:r>
-        <w:rPr>
-          <w:b/>
-          <w:bCs/>
-          <w:sz w:val="36"/>
-          <w:szCs w:val="36"/>
-          <w:lang w:val="en-US"/>
-        </w:rPr>
-        <w:t xml:space="preserve">state =&gt; </w:t>
-      </w:r>
-      <w:proofErr w:type="spellStart"/>
-      <w:r>
-        <w:rPr>
-          <w:b/>
-          <w:bCs/>
-          <w:sz w:val="36"/>
-          <w:szCs w:val="36"/>
-          <w:lang w:val="en-US"/>
-        </w:rPr>
-        <w:t>state.a</w:t>
-      </w:r>
-      <w:proofErr w:type="spellEnd"/>
-      <w:r>
-        <w:rPr>
-          <w:b/>
-          <w:bCs/>
-          <w:sz w:val="36"/>
-          <w:szCs w:val="36"/>
-          <w:lang w:val="en-US"/>
-        </w:rPr>
-        <w:t>)</w:t>
+        <w:t>Const a = useSelector(state =&gt; state.a)</w:t>
       </w:r>
       <w:r>
         <w:rPr>
@@ -4389,7 +3801,6 @@
         </w:rPr>
         <w:t xml:space="preserve">Добавить функцию </w:t>
       </w:r>
-      <w:proofErr w:type="spellStart"/>
       <w:r>
         <w:rPr>
           <w:sz w:val="36"/>
@@ -4398,31 +3809,13 @@
         </w:rPr>
         <w:t>shallowEqual</w:t>
       </w:r>
-      <w:proofErr w:type="spellEnd"/>
-      <w:r>
-        <w:rPr>
-          <w:sz w:val="36"/>
-          <w:szCs w:val="36"/>
-        </w:rPr>
-        <w:t xml:space="preserve">, которая внутри </w:t>
-      </w:r>
-      <w:proofErr w:type="spellStart"/>
-      <w:r>
-        <w:rPr>
-          <w:sz w:val="36"/>
-          <w:szCs w:val="36"/>
-        </w:rPr>
-        <w:t>реакт-редакс</w:t>
-      </w:r>
-      <w:proofErr w:type="spellEnd"/>
-      <w:r>
-        <w:rPr>
-          <w:sz w:val="36"/>
-          <w:szCs w:val="36"/>
-        </w:rPr>
-        <w:t xml:space="preserve">, и поместить вторым аргументом в </w:t>
-      </w:r>
-      <w:proofErr w:type="spellStart"/>
+      <w:r>
+        <w:rPr>
+          <w:sz w:val="36"/>
+          <w:szCs w:val="36"/>
+        </w:rPr>
+        <w:t xml:space="preserve">, которая внутри реакт-редакс, и поместить вторым аргументом в </w:t>
+      </w:r>
       <w:r>
         <w:rPr>
           <w:sz w:val="36"/>
@@ -4431,7 +3824,6 @@
         </w:rPr>
         <w:t>useSelector</w:t>
       </w:r>
-      <w:proofErr w:type="spellEnd"/>
       <w:r>
         <w:rPr>
           <w:sz w:val="36"/>
@@ -4445,7 +3837,6 @@
         <w:rPr>
           <w:sz w:val="36"/>
           <w:szCs w:val="36"/>
-          <w:lang w:val="en-US"/>
         </w:rPr>
       </w:pPr>
       <w:r>
@@ -4461,14 +3852,12 @@
         <w:rPr>
           <w:sz w:val="36"/>
           <w:szCs w:val="36"/>
-          <w:lang w:val="en-US"/>
-        </w:rPr>
-      </w:pPr>
-      <w:r>
-        <w:rPr>
-          <w:sz w:val="36"/>
-          <w:szCs w:val="36"/>
-          <w:lang w:val="en-US"/>
+        </w:rPr>
+      </w:pPr>
+      <w:r>
+        <w:rPr>
+          <w:sz w:val="36"/>
+          <w:szCs w:val="36"/>
         </w:rPr>
         <w:br w:type="page"/>
       </w:r>
@@ -4490,7 +3879,6 @@
           <w:iCs/>
           <w:sz w:val="36"/>
           <w:szCs w:val="36"/>
-          <w:lang w:val="en-US"/>
         </w:rPr>
       </w:pPr>
       <w:r>
@@ -4504,7 +3892,6 @@
         </w:rPr>
         <w:t xml:space="preserve">Углубление в </w:t>
       </w:r>
-      <w:proofErr w:type="spellStart"/>
       <w:r>
         <w:rPr>
           <w:b/>
@@ -4517,7 +3904,6 @@
         </w:rPr>
         <w:t>useDispatch</w:t>
       </w:r>
-      <w:proofErr w:type="spellEnd"/>
     </w:p>
     <w:p>
       <w:pPr>
@@ -4533,7 +3919,6 @@
         </w:rPr>
         <w:t xml:space="preserve">Если мы собираемся передавать действие ниже по иерархии, то всегда нужно использовать </w:t>
       </w:r>
-      <w:proofErr w:type="spellStart"/>
       <w:r>
         <w:rPr>
           <w:sz w:val="36"/>
@@ -4542,7 +3927,6 @@
         </w:rPr>
         <w:t>useCallback</w:t>
       </w:r>
-      <w:proofErr w:type="spellEnd"/>
       <w:r>
         <w:rPr>
           <w:sz w:val="36"/>
@@ -4583,7 +3967,6 @@
           <w:iCs/>
           <w:sz w:val="36"/>
           <w:szCs w:val="36"/>
-          <w:lang w:val="en-US"/>
         </w:rPr>
       </w:pPr>
       <w:r>
@@ -4605,7 +3988,6 @@
           <w:iCs/>
           <w:sz w:val="36"/>
           <w:szCs w:val="36"/>
-          <w:lang w:val="en-US"/>
         </w:rPr>
         <w:t>&lt;</w:t>
       </w:r>
@@ -4618,9 +4000,8 @@
           <w:sz w:val="36"/>
           <w:szCs w:val="36"/>
         </w:rPr>
-        <w:t xml:space="preserve">протухшие </w:t>
-      </w:r>
-      <w:proofErr w:type="spellStart"/>
+        <w:t>протухшие пропы</w:t>
+      </w:r>
       <w:r>
         <w:rPr>
           <w:b/>
@@ -4629,19 +4010,6 @@
           <w:iCs/>
           <w:sz w:val="36"/>
           <w:szCs w:val="36"/>
-        </w:rPr>
-        <w:t>пропы</w:t>
-      </w:r>
-      <w:proofErr w:type="spellEnd"/>
-      <w:r>
-        <w:rPr>
-          <w:b/>
-          <w:bCs/>
-          <w:i/>
-          <w:iCs/>
-          <w:sz w:val="36"/>
-          <w:szCs w:val="36"/>
-          <w:lang w:val="en-US"/>
         </w:rPr>
         <w:t>&gt;</w:t>
       </w:r>
@@ -4724,22 +4092,8 @@
           <w:szCs w:val="36"/>
           <w:lang w:val="en-US"/>
         </w:rPr>
-        <w:t xml:space="preserve">Redux </w:t>
-      </w:r>
-      <w:proofErr w:type="spellStart"/>
-      <w:r>
-        <w:rPr>
-          <w:b/>
-          <w:bCs/>
-          <w:i/>
-          <w:iCs/>
-          <w:sz w:val="36"/>
-          <w:szCs w:val="36"/>
-          <w:lang w:val="en-US"/>
-        </w:rPr>
-        <w:t>devtools</w:t>
-      </w:r>
-      <w:proofErr w:type="spellEnd"/>
+        <w:t>Redux devtools</w:t>
+      </w:r>
     </w:p>
     <w:p>
       <w:pPr>
@@ -4765,51 +4119,13 @@
         </w:rPr>
         <w:t xml:space="preserve"> </w:t>
       </w:r>
-      <w:proofErr w:type="spellStart"/>
-      <w:proofErr w:type="gramStart"/>
       <w:r>
         <w:rPr>
           <w:rFonts w:ascii="Consolas" w:hAnsi="Consolas"/>
           <w:color w:val="C9D1D9"/>
           <w:lang w:val="en-US"/>
         </w:rPr>
-        <w:t>window._</w:t>
-      </w:r>
-      <w:proofErr w:type="gramEnd"/>
-      <w:r>
-        <w:rPr>
-          <w:rFonts w:ascii="Consolas" w:hAnsi="Consolas"/>
-          <w:color w:val="C9D1D9"/>
-          <w:lang w:val="en-US"/>
-        </w:rPr>
-        <w:t>_REDUX_DEVTOOLS_EXTENSION</w:t>
-      </w:r>
-      <w:proofErr w:type="spellEnd"/>
-      <w:r>
-        <w:rPr>
-          <w:rFonts w:ascii="Consolas" w:hAnsi="Consolas"/>
-          <w:color w:val="C9D1D9"/>
-          <w:lang w:val="en-US"/>
-        </w:rPr>
-        <w:t xml:space="preserve">__ &amp;&amp; </w:t>
-      </w:r>
-      <w:proofErr w:type="spellStart"/>
-      <w:r>
-        <w:rPr>
-          <w:rFonts w:ascii="Consolas" w:hAnsi="Consolas"/>
-          <w:color w:val="C9D1D9"/>
-          <w:lang w:val="en-US"/>
-        </w:rPr>
-        <w:t>window.__REDUX_DEVTOOLS_EXTENSION</w:t>
-      </w:r>
-      <w:proofErr w:type="spellEnd"/>
-      <w:r>
-        <w:rPr>
-          <w:rFonts w:ascii="Consolas" w:hAnsi="Consolas"/>
-          <w:color w:val="C9D1D9"/>
-          <w:lang w:val="en-US"/>
-        </w:rPr>
-        <w:t>__()</w:t>
+        <w:t>window.__REDUX_DEVTOOLS_EXTENSION__ &amp;&amp; window.__REDUX_DEVTOOLS_EXTENSION__()</w:t>
       </w:r>
     </w:p>
     <w:p>
@@ -4826,7 +4142,6 @@
         </w:rPr>
         <w:t xml:space="preserve">в </w:t>
       </w:r>
-      <w:proofErr w:type="spellStart"/>
       <w:r>
         <w:rPr>
           <w:sz w:val="36"/>
@@ -4835,7 +4150,6 @@
         </w:rPr>
         <w:t>createStore</w:t>
       </w:r>
-      <w:proofErr w:type="spellEnd"/>
       <w:r>
         <w:rPr>
           <w:sz w:val="36"/>
@@ -4849,14 +4163,12 @@
         <w:rPr>
           <w:sz w:val="36"/>
           <w:szCs w:val="36"/>
-          <w:lang w:val="en-US"/>
-        </w:rPr>
-      </w:pPr>
-      <w:r>
-        <w:rPr>
-          <w:sz w:val="36"/>
-          <w:szCs w:val="36"/>
-          <w:lang w:val="en-US"/>
+        </w:rPr>
+      </w:pPr>
+      <w:r>
+        <w:rPr>
+          <w:sz w:val="36"/>
+          <w:szCs w:val="36"/>
         </w:rPr>
         <w:br w:type="page"/>
       </w:r>
@@ -4880,27 +4192,14 @@
           <w:shd w:val="clear" w:color="auto" w:fill="2F3335"/>
         </w:rPr>
         <w:lastRenderedPageBreak/>
-        <w:t xml:space="preserve">Правило названия </w:t>
-      </w:r>
-      <w:proofErr w:type="spellStart"/>
-      <w:r>
-        <w:rPr>
-          <w:rFonts w:ascii="Segoe UI" w:hAnsi="Segoe UI" w:cs="Segoe UI"/>
-          <w:color w:val="D5D2CC"/>
-          <w:sz w:val="21"/>
-          <w:szCs w:val="21"/>
-          <w:shd w:val="clear" w:color="auto" w:fill="2F3335"/>
-        </w:rPr>
-        <w:t>action</w:t>
-      </w:r>
-      <w:proofErr w:type="spellEnd"/>
-    </w:p>
-    <w:p>
-      <w:pPr>
-        <w:rPr>
-          <w:sz w:val="36"/>
-          <w:szCs w:val="36"/>
-          <w:lang w:val="en-US"/>
+        <w:t>Правило названия action</w:t>
+      </w:r>
+    </w:p>
+    <w:p>
+      <w:pPr>
+        <w:rPr>
+          <w:sz w:val="36"/>
+          <w:szCs w:val="36"/>
         </w:rPr>
       </w:pPr>
       <w:r>
@@ -4959,23 +4258,7 @@
           <w:sz w:val="36"/>
           <w:szCs w:val="36"/>
         </w:rPr>
-        <w:t xml:space="preserve"> </w:t>
-      </w:r>
-      <w:proofErr w:type="gramStart"/>
-      <w:r>
-        <w:rPr>
-          <w:sz w:val="36"/>
-          <w:szCs w:val="36"/>
-        </w:rPr>
-        <w:t>Кроме этого</w:t>
-      </w:r>
-      <w:proofErr w:type="gramEnd"/>
-      <w:r>
-        <w:rPr>
-          <w:sz w:val="36"/>
-          <w:szCs w:val="36"/>
-        </w:rPr>
-        <w:t xml:space="preserve"> если функционал подразумевает запрос на сервер с изменением каких-то состояний, то обычно прописывается три разных состояния</w:t>
+        <w:t xml:space="preserve"> Кроме этого если функционал подразумевает запрос на сервер с изменением каких-то состояний, то обычно прописывается три разных состояния</w:t>
       </w:r>
       <w:r>
         <w:rPr>
@@ -5059,6 +4342,501 @@
           <w:lang w:val="en-US"/>
         </w:rPr>
       </w:pPr>
+      <w:r>
+        <w:rPr>
+          <w:sz w:val="36"/>
+          <w:szCs w:val="36"/>
+        </w:rPr>
+        <w:t>Задание</w:t>
+      </w:r>
+      <w:r>
+        <w:rPr>
+          <w:sz w:val="36"/>
+          <w:szCs w:val="36"/>
+          <w:lang w:val="en-US"/>
+        </w:rPr>
+        <w:t>:</w:t>
+      </w:r>
+    </w:p>
+    <w:p>
+      <w:pPr>
+        <w:pStyle w:val="a9"/>
+        <w:numPr>
+          <w:ilvl w:val="0"/>
+          <w:numId w:val="6"/>
+        </w:numPr>
+        <w:rPr>
+          <w:sz w:val="36"/>
+          <w:szCs w:val="36"/>
+        </w:rPr>
+      </w:pPr>
+      <w:r>
+        <w:rPr>
+          <w:sz w:val="36"/>
+          <w:szCs w:val="36"/>
+        </w:rPr>
+        <w:t xml:space="preserve">Удалить по кнопке элемент из списка. Для этого я сначала добавил </w:t>
+      </w:r>
+      <w:r>
+        <w:rPr>
+          <w:sz w:val="36"/>
+          <w:szCs w:val="36"/>
+          <w:lang w:val="en-US"/>
+        </w:rPr>
+        <w:t>action</w:t>
+      </w:r>
+      <w:r>
+        <w:rPr>
+          <w:sz w:val="36"/>
+          <w:szCs w:val="36"/>
+        </w:rPr>
+        <w:t xml:space="preserve"> </w:t>
+      </w:r>
+      <w:r>
+        <w:rPr>
+          <w:sz w:val="36"/>
+          <w:szCs w:val="36"/>
+        </w:rPr>
+        <w:t>метод</w:t>
+      </w:r>
+      <w:r>
+        <w:rPr>
+          <w:sz w:val="36"/>
+          <w:szCs w:val="36"/>
+        </w:rPr>
+        <w:t xml:space="preserve"> </w:t>
+      </w:r>
+      <w:r>
+        <w:rPr>
+          <w:sz w:val="36"/>
+          <w:szCs w:val="36"/>
+        </w:rPr>
+        <w:t xml:space="preserve">и передал туда АЙДИ того элемента, который хотим удалить !!! Далее в </w:t>
+      </w:r>
+      <w:r>
+        <w:rPr>
+          <w:sz w:val="36"/>
+          <w:szCs w:val="36"/>
+          <w:lang w:val="en-US"/>
+        </w:rPr>
+        <w:t>reducer</w:t>
+      </w:r>
+      <w:r>
+        <w:rPr>
+          <w:sz w:val="36"/>
+          <w:szCs w:val="36"/>
+        </w:rPr>
+        <w:t xml:space="preserve"> </w:t>
+      </w:r>
+      <w:r>
+        <w:rPr>
+          <w:sz w:val="36"/>
+          <w:szCs w:val="36"/>
+        </w:rPr>
+        <w:t xml:space="preserve">я добавил </w:t>
+      </w:r>
+      <w:r>
+        <w:rPr>
+          <w:sz w:val="36"/>
+          <w:szCs w:val="36"/>
+          <w:lang w:val="en-US"/>
+        </w:rPr>
+        <w:t>case</w:t>
+      </w:r>
+      <w:r>
+        <w:rPr>
+          <w:sz w:val="36"/>
+          <w:szCs w:val="36"/>
+        </w:rPr>
+        <w:t xml:space="preserve"> в котором по классике, точно также я бы сделал в обычном реакте, просто сейчас мы все эти методы выносим в </w:t>
+      </w:r>
+      <w:r>
+        <w:rPr>
+          <w:sz w:val="36"/>
+          <w:szCs w:val="36"/>
+          <w:lang w:val="en-US"/>
+        </w:rPr>
+        <w:t>reducer</w:t>
+      </w:r>
+      <w:r>
+        <w:rPr>
+          <w:sz w:val="36"/>
+          <w:szCs w:val="36"/>
+        </w:rPr>
+        <w:t>. Опять же просто формируем массив, в который добавляем все элементы кроме удаленного, те применяем фильтр по айди.</w:t>
+      </w:r>
+      <w:r>
+        <w:rPr>
+          <w:sz w:val="36"/>
+          <w:szCs w:val="36"/>
+        </w:rPr>
+        <w:t xml:space="preserve"> </w:t>
+      </w:r>
+      <w:r>
+        <w:rPr>
+          <w:sz w:val="36"/>
+          <w:szCs w:val="36"/>
+        </w:rPr>
+        <w:t>Теперь в самом компоненте мы сознаем функцию обратного вызова, чтобы передать в компонент ниже по иерархии (</w:t>
+      </w:r>
+      <w:r>
+        <w:rPr>
+          <w:sz w:val="36"/>
+          <w:szCs w:val="36"/>
+          <w:lang w:val="en-US"/>
+        </w:rPr>
+        <w:t>list</w:t>
+      </w:r>
+      <w:r>
+        <w:rPr>
+          <w:sz w:val="36"/>
+          <w:szCs w:val="36"/>
+        </w:rPr>
+        <w:t xml:space="preserve"> </w:t>
+      </w:r>
+      <w:r>
+        <w:rPr>
+          <w:sz w:val="36"/>
+          <w:szCs w:val="36"/>
+        </w:rPr>
+        <w:t xml:space="preserve">-&gt; </w:t>
+      </w:r>
+      <w:r>
+        <w:rPr>
+          <w:sz w:val="36"/>
+          <w:szCs w:val="36"/>
+          <w:lang w:val="en-US"/>
+        </w:rPr>
+        <w:t>item</w:t>
+      </w:r>
+      <w:r>
+        <w:rPr>
+          <w:sz w:val="36"/>
+          <w:szCs w:val="36"/>
+        </w:rPr>
+        <w:t xml:space="preserve">). </w:t>
+      </w:r>
+    </w:p>
+    <w:p>
+      <w:pPr>
+        <w:pStyle w:val="a9"/>
+        <w:numPr>
+          <w:ilvl w:val="0"/>
+          <w:numId w:val="6"/>
+        </w:numPr>
+        <w:rPr>
+          <w:sz w:val="36"/>
+          <w:szCs w:val="36"/>
+        </w:rPr>
+      </w:pPr>
+      <w:r>
+        <w:rPr>
+          <w:sz w:val="36"/>
+          <w:szCs w:val="36"/>
+        </w:rPr>
+        <w:t xml:space="preserve">Добавление персонажа. Для этого сначала добавим </w:t>
+      </w:r>
+      <w:r>
+        <w:rPr>
+          <w:sz w:val="36"/>
+          <w:szCs w:val="36"/>
+          <w:lang w:val="en-US"/>
+        </w:rPr>
+        <w:t>action</w:t>
+      </w:r>
+      <w:r>
+        <w:rPr>
+          <w:sz w:val="36"/>
+          <w:szCs w:val="36"/>
+        </w:rPr>
+        <w:t xml:space="preserve"> </w:t>
+      </w:r>
+      <w:r>
+        <w:rPr>
+          <w:sz w:val="36"/>
+          <w:szCs w:val="36"/>
+        </w:rPr>
+        <w:t xml:space="preserve">и потом </w:t>
+      </w:r>
+      <w:r>
+        <w:rPr>
+          <w:sz w:val="36"/>
+          <w:szCs w:val="36"/>
+          <w:lang w:val="en-US"/>
+        </w:rPr>
+        <w:t>reducer</w:t>
+      </w:r>
+      <w:r>
+        <w:rPr>
+          <w:sz w:val="36"/>
+          <w:szCs w:val="36"/>
+        </w:rPr>
+        <w:t xml:space="preserve">. Далее нам нужно собрать данные с формы, для этого не нужно использовать </w:t>
+      </w:r>
+      <w:r>
+        <w:rPr>
+          <w:sz w:val="36"/>
+          <w:szCs w:val="36"/>
+          <w:lang w:val="en-US"/>
+        </w:rPr>
+        <w:t>redux</w:t>
+      </w:r>
+      <w:r>
+        <w:rPr>
+          <w:sz w:val="36"/>
+          <w:szCs w:val="36"/>
+        </w:rPr>
+        <w:t xml:space="preserve">, а достаточно локального стейта. Создаем поля для формы или подключаем формик. Создаем управляемые инпуты. Далее вешаем обработчик на форму и создаем функц отправки, где создаем новый </w:t>
+      </w:r>
+      <w:r>
+        <w:rPr>
+          <w:sz w:val="36"/>
+          <w:szCs w:val="36"/>
+        </w:rPr>
+        <w:lastRenderedPageBreak/>
+        <w:t xml:space="preserve">объект и </w:t>
+      </w:r>
+      <w:r>
+        <w:rPr>
+          <w:sz w:val="36"/>
+          <w:szCs w:val="36"/>
+        </w:rPr>
+        <w:t xml:space="preserve">отправляем данные на сервер и также вызываем </w:t>
+      </w:r>
+      <w:r>
+        <w:rPr>
+          <w:sz w:val="36"/>
+          <w:szCs w:val="36"/>
+          <w:lang w:val="en-US"/>
+        </w:rPr>
+        <w:t>dispatch</w:t>
+      </w:r>
+      <w:r>
+        <w:rPr>
+          <w:sz w:val="36"/>
+          <w:szCs w:val="36"/>
+        </w:rPr>
+        <w:t xml:space="preserve"> </w:t>
+      </w:r>
+      <w:r>
+        <w:rPr>
+          <w:sz w:val="36"/>
+          <w:szCs w:val="36"/>
+          <w:lang w:val="en-US"/>
+        </w:rPr>
+        <w:t>heroCreated</w:t>
+      </w:r>
+      <w:r>
+        <w:rPr>
+          <w:sz w:val="36"/>
+          <w:szCs w:val="36"/>
+        </w:rPr>
+        <w:t xml:space="preserve">, те сохраняем в </w:t>
+      </w:r>
+      <w:r>
+        <w:rPr>
+          <w:sz w:val="36"/>
+          <w:szCs w:val="36"/>
+          <w:lang w:val="en-US"/>
+        </w:rPr>
+        <w:t>redux</w:t>
+      </w:r>
+      <w:r>
+        <w:rPr>
+          <w:sz w:val="36"/>
+          <w:szCs w:val="36"/>
+        </w:rPr>
+        <w:t xml:space="preserve"> </w:t>
+      </w:r>
+      <w:r>
+        <w:rPr>
+          <w:sz w:val="36"/>
+          <w:szCs w:val="36"/>
+        </w:rPr>
+        <w:t>в сторе.</w:t>
+      </w:r>
+      <w:r>
+        <w:rPr>
+          <w:sz w:val="36"/>
+          <w:szCs w:val="36"/>
+        </w:rPr>
+        <w:t xml:space="preserve"> </w:t>
+      </w:r>
+    </w:p>
+    <w:p>
+      <w:pPr>
+        <w:pStyle w:val="a9"/>
+        <w:numPr>
+          <w:ilvl w:val="0"/>
+          <w:numId w:val="6"/>
+        </w:numPr>
+        <w:rPr>
+          <w:sz w:val="36"/>
+          <w:szCs w:val="36"/>
+        </w:rPr>
+      </w:pPr>
+      <w:r>
+        <w:rPr>
+          <w:sz w:val="36"/>
+          <w:szCs w:val="36"/>
+        </w:rPr>
+        <w:t xml:space="preserve">Загрузка фильтров с сервера. Ну то есть в файле </w:t>
+      </w:r>
+      <w:r>
+        <w:rPr>
+          <w:sz w:val="36"/>
+          <w:szCs w:val="36"/>
+          <w:lang w:val="en-US"/>
+        </w:rPr>
+        <w:t>HeroesFilter</w:t>
+      </w:r>
+      <w:r>
+        <w:rPr>
+          <w:sz w:val="36"/>
+          <w:szCs w:val="36"/>
+        </w:rPr>
+        <w:t xml:space="preserve"> мы также посылаем запрос на сервер и потом изменяем через </w:t>
+      </w:r>
+      <w:r>
+        <w:rPr>
+          <w:sz w:val="36"/>
+          <w:szCs w:val="36"/>
+          <w:lang w:val="en-US"/>
+        </w:rPr>
+        <w:t>dispatch</w:t>
+      </w:r>
+      <w:r>
+        <w:rPr>
+          <w:sz w:val="36"/>
+          <w:szCs w:val="36"/>
+        </w:rPr>
+        <w:t xml:space="preserve"> </w:t>
+      </w:r>
+      <w:r>
+        <w:rPr>
+          <w:sz w:val="36"/>
+          <w:szCs w:val="36"/>
+        </w:rPr>
+        <w:t>состояние в сторе фильтров.</w:t>
+      </w:r>
+    </w:p>
+    <w:p>
+      <w:pPr>
+        <w:pStyle w:val="a9"/>
+        <w:numPr>
+          <w:ilvl w:val="0"/>
+          <w:numId w:val="6"/>
+        </w:numPr>
+        <w:rPr>
+          <w:sz w:val="36"/>
+          <w:szCs w:val="36"/>
+        </w:rPr>
+      </w:pPr>
+      <w:r>
+        <w:rPr>
+          <w:sz w:val="36"/>
+          <w:szCs w:val="36"/>
+        </w:rPr>
+        <w:t>Фильтрация.</w:t>
+      </w:r>
+      <w:r>
+        <w:rPr>
+          <w:sz w:val="36"/>
+          <w:szCs w:val="36"/>
+        </w:rPr>
+        <w:t xml:space="preserve"> </w:t>
+      </w:r>
+      <w:r>
+        <w:rPr>
+          <w:sz w:val="36"/>
+          <w:szCs w:val="36"/>
+        </w:rPr>
+        <w:t>В редьюсере мы записываем не только поле выбранного фильтра, но и СРАЗУ же фильтруем наш массив.</w:t>
+      </w:r>
+      <w:r>
+        <w:rPr>
+          <w:sz w:val="36"/>
+          <w:szCs w:val="36"/>
+        </w:rPr>
+        <w:t xml:space="preserve"> </w:t>
+      </w:r>
+      <w:r>
+        <w:rPr>
+          <w:sz w:val="36"/>
+          <w:szCs w:val="36"/>
+        </w:rPr>
+        <w:t>Фильтрация должна происходить когда мы добавляем</w:t>
+      </w:r>
+      <w:r>
+        <w:rPr>
+          <w:sz w:val="36"/>
+          <w:szCs w:val="36"/>
+        </w:rPr>
+        <w:t>/</w:t>
+      </w:r>
+      <w:r>
+        <w:rPr>
+          <w:sz w:val="36"/>
+          <w:szCs w:val="36"/>
+        </w:rPr>
+        <w:t>удаляем</w:t>
+      </w:r>
+      <w:r>
+        <w:rPr>
+          <w:sz w:val="36"/>
+          <w:szCs w:val="36"/>
+        </w:rPr>
+        <w:t>/</w:t>
+      </w:r>
+      <w:r>
+        <w:rPr>
+          <w:sz w:val="36"/>
+          <w:szCs w:val="36"/>
+        </w:rPr>
+        <w:t>выбираем фильтр героев</w:t>
+      </w:r>
+      <w:r>
+        <w:rPr>
+          <w:sz w:val="36"/>
+          <w:szCs w:val="36"/>
+        </w:rPr>
+        <w:t xml:space="preserve"> </w:t>
+      </w:r>
+      <w:r>
+        <w:rPr>
+          <w:sz w:val="36"/>
+          <w:szCs w:val="36"/>
+        </w:rPr>
+        <w:t>и еще когда только получаем их.</w:t>
+      </w:r>
+    </w:p>
+    <w:p>
+      <w:pPr>
+        <w:pStyle w:val="a9"/>
+        <w:numPr>
+          <w:ilvl w:val="0"/>
+          <w:numId w:val="6"/>
+        </w:numPr>
+        <w:rPr>
+          <w:sz w:val="36"/>
+          <w:szCs w:val="36"/>
+        </w:rPr>
+      </w:pPr>
+      <w:r>
+        <w:rPr>
+          <w:sz w:val="36"/>
+          <w:szCs w:val="36"/>
+        </w:rPr>
+        <w:t xml:space="preserve">Класс </w:t>
+      </w:r>
+      <w:r>
+        <w:rPr>
+          <w:sz w:val="36"/>
+          <w:szCs w:val="36"/>
+          <w:lang w:val="en-US"/>
+        </w:rPr>
+        <w:t>active</w:t>
+      </w:r>
     </w:p>
     <w:sectPr>
       <w:pgSz w:w="11906" w:h="16838"/>
@@ -5479,9 +5257,9 @@
     </w:lvl>
   </w:abstractNum>
   <w:abstractNum w:abstractNumId="4" w15:restartNumberingAfterBreak="0">
-    <w:nsid w:val="5EF65BF5"/>
+    <w:nsid w:val="3FAC6A00"/>
     <w:multiLevelType w:val="hybridMultilevel"/>
-    <w:tmpl w:val="0E3A4776"/>
+    <w:tmpl w:val="F8021472"/>
     <w:lvl w:ilvl="0" w:tplc="0419000F">
       <w:start w:val="1"/>
       <w:numFmt w:val="decimal"/>
@@ -5567,6 +5345,95 @@
       </w:pPr>
     </w:lvl>
   </w:abstractNum>
+  <w:abstractNum w:abstractNumId="5" w15:restartNumberingAfterBreak="0">
+    <w:nsid w:val="5EF65BF5"/>
+    <w:multiLevelType w:val="hybridMultilevel"/>
+    <w:tmpl w:val="0E3A4776"/>
+    <w:lvl w:ilvl="0" w:tplc="0419000F">
+      <w:start w:val="1"/>
+      <w:numFmt w:val="decimal"/>
+      <w:lvlText w:val="%1."/>
+      <w:lvlJc w:val="left"/>
+      <w:pPr>
+        <w:ind w:left="720" w:hanging="360"/>
+      </w:pPr>
+      <w:rPr>
+        <w:rFonts w:hint="default"/>
+      </w:rPr>
+    </w:lvl>
+    <w:lvl w:ilvl="1" w:tplc="04190019" w:tentative="1">
+      <w:start w:val="1"/>
+      <w:numFmt w:val="lowerLetter"/>
+      <w:lvlText w:val="%2."/>
+      <w:lvlJc w:val="left"/>
+      <w:pPr>
+        <w:ind w:left="1440" w:hanging="360"/>
+      </w:pPr>
+    </w:lvl>
+    <w:lvl w:ilvl="2" w:tplc="0419001B" w:tentative="1">
+      <w:start w:val="1"/>
+      <w:numFmt w:val="lowerRoman"/>
+      <w:lvlText w:val="%3."/>
+      <w:lvlJc w:val="right"/>
+      <w:pPr>
+        <w:ind w:left="2160" w:hanging="180"/>
+      </w:pPr>
+    </w:lvl>
+    <w:lvl w:ilvl="3" w:tplc="0419000F" w:tentative="1">
+      <w:start w:val="1"/>
+      <w:numFmt w:val="decimal"/>
+      <w:lvlText w:val="%4."/>
+      <w:lvlJc w:val="left"/>
+      <w:pPr>
+        <w:ind w:left="2880" w:hanging="360"/>
+      </w:pPr>
+    </w:lvl>
+    <w:lvl w:ilvl="4" w:tplc="04190019" w:tentative="1">
+      <w:start w:val="1"/>
+      <w:numFmt w:val="lowerLetter"/>
+      <w:lvlText w:val="%5."/>
+      <w:lvlJc w:val="left"/>
+      <w:pPr>
+        <w:ind w:left="3600" w:hanging="360"/>
+      </w:pPr>
+    </w:lvl>
+    <w:lvl w:ilvl="5" w:tplc="0419001B" w:tentative="1">
+      <w:start w:val="1"/>
+      <w:numFmt w:val="lowerRoman"/>
+      <w:lvlText w:val="%6."/>
+      <w:lvlJc w:val="right"/>
+      <w:pPr>
+        <w:ind w:left="4320" w:hanging="180"/>
+      </w:pPr>
+    </w:lvl>
+    <w:lvl w:ilvl="6" w:tplc="0419000F" w:tentative="1">
+      <w:start w:val="1"/>
+      <w:numFmt w:val="decimal"/>
+      <w:lvlText w:val="%7."/>
+      <w:lvlJc w:val="left"/>
+      <w:pPr>
+        <w:ind w:left="5040" w:hanging="360"/>
+      </w:pPr>
+    </w:lvl>
+    <w:lvl w:ilvl="7" w:tplc="04190019" w:tentative="1">
+      <w:start w:val="1"/>
+      <w:numFmt w:val="lowerLetter"/>
+      <w:lvlText w:val="%8."/>
+      <w:lvlJc w:val="left"/>
+      <w:pPr>
+        <w:ind w:left="5760" w:hanging="360"/>
+      </w:pPr>
+    </w:lvl>
+    <w:lvl w:ilvl="8" w:tplc="0419001B" w:tentative="1">
+      <w:start w:val="1"/>
+      <w:numFmt w:val="lowerRoman"/>
+      <w:lvlText w:val="%9."/>
+      <w:lvlJc w:val="right"/>
+      <w:pPr>
+        <w:ind w:left="6480" w:hanging="180"/>
+      </w:pPr>
+    </w:lvl>
+  </w:abstractNum>
   <w:num w:numId="1">
     <w:abstractNumId w:val="2"/>
   </w:num>
@@ -5574,13 +5441,16 @@
     <w:abstractNumId w:val="3"/>
   </w:num>
   <w:num w:numId="3">
-    <w:abstractNumId w:val="4"/>
+    <w:abstractNumId w:val="5"/>
   </w:num>
   <w:num w:numId="4">
     <w:abstractNumId w:val="1"/>
   </w:num>
   <w:num w:numId="5">
     <w:abstractNumId w:val="0"/>
+  </w:num>
+  <w:num w:numId="6">
+    <w:abstractNumId w:val="4"/>
   </w:num>
 </w:numbering>
 </file>

</xml_diff>